<commit_message>
cetait la merde ojd, tenté de refaire la présentation logiquement
</commit_message>
<xml_diff>
--- a/PCO/Rendu/E1/Rapport PCO.docx
+++ b/PCO/Rendu/E1/Rapport PCO.docx
@@ -898,8 +898,6 @@
               </w:rPr>
               <w:t>IV. Choix techniques liés au projet</w:t>
             </w:r>
-            <w:bookmarkStart w:id="0" w:name="_GoBack"/>
-            <w:bookmarkEnd w:id="0"/>
             <w:r>
               <w:rPr>
                 <w:noProof/>
@@ -1680,24 +1678,21 @@
         <w:pStyle w:val="Titre1"/>
         <w:jc w:val="center"/>
         <w:rPr>
+          <w:color w:val="FF0000"/>
+        </w:rPr>
+      </w:pPr>
+      <w:bookmarkStart w:id="0" w:name="_Toc154670490"/>
+      <w:r>
+        <w:rPr>
           <w:rStyle w:val="Emphaseple"/>
           <w:i w:val="0"/>
           <w:iCs w:val="0"/>
           <w:color w:val="FF0000"/>
         </w:rPr>
-      </w:pPr>
-      <w:bookmarkStart w:id="1" w:name="_Toc154670490"/>
-      <w:r>
-        <w:rPr>
-          <w:rStyle w:val="Emphaseple"/>
-          <w:i w:val="0"/>
-          <w:iCs w:val="0"/>
-          <w:color w:val="FF0000"/>
-        </w:rPr>
         <w:lastRenderedPageBreak/>
         <w:t>Introduction</w:t>
       </w:r>
-      <w:bookmarkEnd w:id="1"/>
+      <w:bookmarkEnd w:id="0"/>
     </w:p>
     <w:p/>
     <w:p>
@@ -1713,34 +1708,98 @@
     </w:p>
     <w:p>
       <w:r>
-        <w:t xml:space="preserve">Le but de ce stage était d’utiliser l’IA pour structurer des comptes rendus médicaux en jeux de données analysables. Ces comptes rendus proviennent d’examens de scintigraphies myocardiques de perfusion (fonctionnement </w:t>
-      </w:r>
-      <w:r>
-        <w:t xml:space="preserve">des </w:t>
-      </w:r>
-      <w:r>
-        <w:t xml:space="preserve">artères du cœur), et de coronarographie (anatomie </w:t>
-      </w:r>
-      <w:r>
-        <w:t xml:space="preserve">des </w:t>
-      </w:r>
-      <w:r>
-        <w:t>artères du cœur). L’anal</w:t>
-      </w:r>
-      <w:r>
-        <w:t>yse des comptes rendus permet</w:t>
-      </w:r>
-      <w:r>
-        <w:t xml:space="preserve"> de distinguer l’</w:t>
-      </w:r>
-      <w:r>
-        <w:t xml:space="preserve">importance de différentes </w:t>
-      </w:r>
-      <w:r>
-        <w:t>caractéristiques pour la détermination d’une maladie</w:t>
-      </w:r>
-      <w:r>
-        <w:t xml:space="preserve"> des artères coronaires</w:t>
+        <w:t>L’objectif était d’utiliser l’intelligence artificielle</w:t>
+      </w:r>
+      <w:r>
+        <w:t xml:space="preserve"> pour</w:t>
+      </w:r>
+      <w:r>
+        <w:t xml:space="preserve"> extraire des informations sur </w:t>
+      </w:r>
+      <w:r>
+        <w:t xml:space="preserve">des comptes rendus </w:t>
+      </w:r>
+      <w:r>
+        <w:t xml:space="preserve">d’examens médicaux, afin de les analyser. </w:t>
+      </w:r>
+    </w:p>
+    <w:p>
+      <w:r>
+        <w:t>Ces comptes rendus proviennent d’examens de scintigrap</w:t>
+      </w:r>
+      <w:r>
+        <w:t>hies myocardiques de perfusion et de coronarographies, informant</w:t>
+      </w:r>
+      <w:r>
+        <w:t xml:space="preserve"> </w:t>
+      </w:r>
+      <w:r>
+        <w:t xml:space="preserve">respectivement </w:t>
+      </w:r>
+      <w:r>
+        <w:t xml:space="preserve">sur le </w:t>
+      </w:r>
+      <w:r>
+        <w:t>fonctionnement</w:t>
+      </w:r>
+      <w:r>
+        <w:t xml:space="preserve"> et l’anatomie des artères coronariennes</w:t>
+      </w:r>
+      <w:r>
+        <w:t>. Lorsqu’un patient est</w:t>
+      </w:r>
+      <w:r>
+        <w:t xml:space="preserve"> positif à une scintigraphie,</w:t>
+      </w:r>
+      <w:r>
+        <w:t xml:space="preserve"> il</w:t>
+      </w:r>
+      <w:r>
+        <w:t xml:space="preserve"> e</w:t>
+      </w:r>
+      <w:r>
+        <w:t>s</w:t>
+      </w:r>
+      <w:r>
+        <w:t>t</w:t>
+      </w:r>
+      <w:r>
+        <w:t xml:space="preserve"> envoyé en coronarographie</w:t>
+      </w:r>
+      <w:r>
+        <w:t>, l’examen de référence</w:t>
+      </w:r>
+      <w:r>
+        <w:t xml:space="preserve"> qui donne la réalité terrain sur l’état du patient.</w:t>
+      </w:r>
+    </w:p>
+    <w:p>
+      <w:r>
+        <w:t>Le fait</w:t>
+      </w:r>
+      <w:r>
+        <w:t xml:space="preserve"> d</w:t>
+      </w:r>
+      <w:r>
+        <w:t xml:space="preserve">e structurer ces comptes rendus </w:t>
+      </w:r>
+      <w:r>
+        <w:t xml:space="preserve">permettrait de découvrir des tendances dans les profils </w:t>
+      </w:r>
+      <w:r>
+        <w:t>des patients malades, et</w:t>
+      </w:r>
+      <w:r>
+        <w:t xml:space="preserve"> des faux positifs</w:t>
+      </w:r>
+      <w:r>
+        <w:t xml:space="preserve"> à la scintigraphie</w:t>
+      </w:r>
+      <w:r>
+        <w:t>, il serai</w:t>
+      </w:r>
+      <w:r>
+        <w:t>t aussi envisagé de faire un modèle de prédiction du risque de maladie</w:t>
       </w:r>
       <w:r>
         <w:t>.</w:t>
@@ -1748,21 +1807,52 @@
     </w:p>
     <w:p>
       <w:r>
-        <w:t>Pour les coronarographies, les données d’entraînement n’ont pas été générées à la main</w:t>
-      </w:r>
-      <w:r>
-        <w:t>,</w:t>
-      </w:r>
-      <w:r>
-        <w:t xml:space="preserve"> mais avec un programme, cela soulève plusieurs questions quant à l’utilisation de l’IA. </w:t>
-      </w:r>
-    </w:p>
-    <w:p>
-      <w:r>
-        <w:t>L’extraction de données s’est concentrée sur les scintigraphies, question de praticité. Des modèles « </w:t>
+        <w:t xml:space="preserve">Pour </w:t>
+      </w:r>
+      <w:r>
+        <w:t xml:space="preserve">les données d’entraînement </w:t>
+      </w:r>
+      <w:r>
+        <w:t>concernant les examens de scintigraphies, elles sont générées</w:t>
+      </w:r>
+      <w:r>
+        <w:t xml:space="preserve"> avec un programme</w:t>
+      </w:r>
+      <w:r>
+        <w:t xml:space="preserve"> de fouille de texte sur l’année 2019. Cela soulève des questionnements</w:t>
+      </w:r>
+      <w:r>
+        <w:t xml:space="preserve"> </w:t>
       </w:r>
       <w:proofErr w:type="spellStart"/>
       <w:r>
+        <w:t>quan</w:t>
+      </w:r>
+      <w:r>
+        <w:t>d</w:t>
+      </w:r>
+      <w:proofErr w:type="spellEnd"/>
+      <w:r>
+        <w:t xml:space="preserve"> à l’utilisation de l’IA. </w:t>
+      </w:r>
+    </w:p>
+    <w:p>
+      <w:r>
+        <w:t>Les données d’entraînement des coronarographies sont générées à la main sur les patients ayant réalisés une scintigraphie en 2019 (690 coronarographies contre 3700 pour les scintigraphies).</w:t>
+      </w:r>
+    </w:p>
+    <w:p>
+      <w:r>
+        <w:t>L’extraction de données s’est concentrée sur les scint</w:t>
+      </w:r>
+      <w:r>
+        <w:t>igraphies</w:t>
+      </w:r>
+      <w:r>
+        <w:t>. Des modèles « </w:t>
+      </w:r>
+      <w:proofErr w:type="spellStart"/>
+      <w:r>
         <w:t>s</w:t>
       </w:r>
       <w:r>
@@ -1776,10 +1866,6 @@
         <w:t>.</w:t>
       </w:r>
     </w:p>
-    <w:p/>
-    <w:p/>
-    <w:p/>
-    <w:p/>
     <w:p/>
     <w:p/>
     <w:p/>
@@ -1804,7 +1890,7 @@
           <w:color w:val="FF0000"/>
         </w:rPr>
       </w:pPr>
-      <w:bookmarkStart w:id="2" w:name="_Toc154670491"/>
+      <w:bookmarkStart w:id="1" w:name="_Toc154670491"/>
       <w:r>
         <w:rPr>
           <w:color w:val="FF0000"/>
@@ -1812,9 +1898,8 @@
         <w:lastRenderedPageBreak/>
         <w:t>Partie 1</w:t>
       </w:r>
-      <w:bookmarkEnd w:id="2"/>
-    </w:p>
-    <w:p/>
+      <w:bookmarkEnd w:id="1"/>
+    </w:p>
     <w:p/>
     <w:p>
       <w:pPr>
@@ -1824,7 +1909,7 @@
           <w:color w:val="FF0000"/>
         </w:rPr>
       </w:pPr>
-      <w:bookmarkStart w:id="3" w:name="_Toc154670492"/>
+      <w:bookmarkStart w:id="2" w:name="_Toc154670492"/>
       <w:r>
         <w:rPr>
           <w:color w:val="FF0000"/>
@@ -1849,31 +1934,33 @@
         </w:rPr>
         <w:t xml:space="preserve"> besoin client</w:t>
       </w:r>
-      <w:bookmarkEnd w:id="3"/>
-    </w:p>
-    <w:p/>
-    <w:p/>
-    <w:p>
-      <w:r>
-        <w:t>Notre but est de développer un pro</w:t>
-      </w:r>
-      <w:r>
-        <w:t>gramme d’IA performant</w:t>
-      </w:r>
-      <w:r>
-        <w:t xml:space="preserve"> d’extraction de caractéristiques sur des comptes </w:t>
-      </w:r>
-      <w:r>
-        <w:t>rendus de scintigraphies. Le but final est</w:t>
-      </w:r>
-      <w:r>
-        <w:t xml:space="preserve"> de contribue</w:t>
-      </w:r>
-      <w:r>
-        <w:t xml:space="preserve">r à un projet de recherche de </w:t>
-      </w:r>
-      <w:r>
-        <w:t>comparaison des performances diagnostiques de la scintig</w:t>
+      <w:bookmarkEnd w:id="2"/>
+    </w:p>
+    <w:p/>
+    <w:p>
+      <w:r>
+        <w:t>Le but final</w:t>
+      </w:r>
+      <w:r>
+        <w:t xml:space="preserve"> du projet</w:t>
+      </w:r>
+      <w:r>
+        <w:t xml:space="preserve"> est</w:t>
+      </w:r>
+      <w:r>
+        <w:t xml:space="preserve"> de </w:t>
+      </w:r>
+      <w:r>
+        <w:t>comparer</w:t>
+      </w:r>
+      <w:r>
+        <w:t xml:space="preserve"> </w:t>
+      </w:r>
+      <w:r>
+        <w:t>l</w:t>
+      </w:r>
+      <w:r>
+        <w:t>es performances diagnostiques de la scintig</w:t>
       </w:r>
       <w:r>
         <w:t>raphie avec la coronarographie</w:t>
@@ -1882,13 +1969,2786 @@
         <w:t xml:space="preserve">. </w:t>
       </w:r>
     </w:p>
-    <w:p/>
-    <w:p>
-      <w:r>
+    <w:p>
+      <w:pPr>
         <w:rPr>
           <w:noProof/>
           <w:lang w:eastAsia="fr-FR"/>
         </w:rPr>
+      </w:pPr>
+    </w:p>
+    <w:p>
+      <w:pPr>
+        <w:rPr>
+          <w:noProof/>
+          <w:lang w:eastAsia="fr-FR"/>
+        </w:rPr>
+      </w:pPr>
+    </w:p>
+    <w:p>
+      <w:pPr>
+        <w:rPr>
+          <w:noProof/>
+          <w:lang w:eastAsia="fr-FR"/>
+        </w:rPr>
+      </w:pPr>
+    </w:p>
+    <w:p>
+      <w:pPr>
+        <w:rPr>
+          <w:noProof/>
+          <w:lang w:eastAsia="fr-FR"/>
+        </w:rPr>
+      </w:pPr>
+      <w:r>
+        <w:rPr>
+          <w:noProof/>
+          <w:lang w:eastAsia="fr-FR"/>
+        </w:rPr>
+        <mc:AlternateContent>
+          <mc:Choice Requires="wps">
+            <w:drawing>
+              <wp:anchor distT="0" distB="0" distL="114300" distR="114300" simplePos="0" relativeHeight="251732992" behindDoc="0" locked="0" layoutInCell="1" allowOverlap="1" wp14:anchorId="49D0ECCF" wp14:editId="6F19A0E1">
+                <wp:simplePos x="0" y="0"/>
+                <wp:positionH relativeFrom="column">
+                  <wp:posOffset>1110374</wp:posOffset>
+                </wp:positionH>
+                <wp:positionV relativeFrom="paragraph">
+                  <wp:posOffset>261296</wp:posOffset>
+                </wp:positionV>
+                <wp:extent cx="753871" cy="203394"/>
+                <wp:effectExtent l="19050" t="19050" r="46355" b="63500"/>
+                <wp:wrapNone/>
+                <wp:docPr id="35" name="Connecteur droit avec flèche 35"/>
+                <wp:cNvGraphicFramePr/>
+                <a:graphic xmlns:a="http://schemas.openxmlformats.org/drawingml/2006/main">
+                  <a:graphicData uri="http://schemas.microsoft.com/office/word/2010/wordprocessingShape">
+                    <wps:wsp>
+                      <wps:cNvCnPr/>
+                      <wps:spPr>
+                        <a:xfrm>
+                          <a:off x="0" y="0"/>
+                          <a:ext cx="753871" cy="203394"/>
+                        </a:xfrm>
+                        <a:prstGeom prst="straightConnector1">
+                          <a:avLst/>
+                        </a:prstGeom>
+                        <a:ln w="38100">
+                          <a:tailEnd type="triangle"/>
+                        </a:ln>
+                      </wps:spPr>
+                      <wps:style>
+                        <a:lnRef idx="1">
+                          <a:schemeClr val="dk1"/>
+                        </a:lnRef>
+                        <a:fillRef idx="0">
+                          <a:schemeClr val="dk1"/>
+                        </a:fillRef>
+                        <a:effectRef idx="0">
+                          <a:schemeClr val="dk1"/>
+                        </a:effectRef>
+                        <a:fontRef idx="minor">
+                          <a:schemeClr val="tx1"/>
+                        </a:fontRef>
+                      </wps:style>
+                      <wps:bodyPr/>
+                    </wps:wsp>
+                  </a:graphicData>
+                </a:graphic>
+                <wp14:sizeRelH relativeFrom="margin">
+                  <wp14:pctWidth>0</wp14:pctWidth>
+                </wp14:sizeRelH>
+                <wp14:sizeRelV relativeFrom="margin">
+                  <wp14:pctHeight>0</wp14:pctHeight>
+                </wp14:sizeRelV>
+              </wp:anchor>
+            </w:drawing>
+          </mc:Choice>
+          <mc:Fallback>
+            <w:pict>
+              <v:shapetype w14:anchorId="50FBDC75" id="_x0000_t32" coordsize="21600,21600" o:spt="32" o:oned="t" path="m,l21600,21600e" filled="f">
+                <v:path arrowok="t" fillok="f" o:connecttype="none"/>
+                <o:lock v:ext="edit" shapetype="t"/>
+              </v:shapetype>
+              <v:shape id="Connecteur droit avec flèche 35" o:spid="_x0000_s1026" type="#_x0000_t32" style="position:absolute;margin-left:87.45pt;margin-top:20.55pt;width:59.35pt;height:16pt;z-index:251732992;visibility:visible;mso-wrap-style:square;mso-width-percent:0;mso-height-percent:0;mso-wrap-distance-left:9pt;mso-wrap-distance-top:0;mso-wrap-distance-right:9pt;mso-wrap-distance-bottom:0;mso-position-horizontal:absolute;mso-position-horizontal-relative:text;mso-position-vertical:absolute;mso-position-vertical-relative:text;mso-width-percent:0;mso-height-percent:0;mso-width-relative:margin;mso-height-relative:margin" o:gfxdata="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" strokecolor="black [3200]" strokeweight="3pt">
+                <v:stroke endarrow="block" joinstyle="miter"/>
+              </v:shape>
+            </w:pict>
+          </mc:Fallback>
+        </mc:AlternateContent>
+      </w:r>
+      <w:r>
+        <w:rPr>
+          <w:noProof/>
+          <w:lang w:eastAsia="fr-FR"/>
+        </w:rPr>
+        <mc:AlternateContent>
+          <mc:Choice Requires="wps">
+            <w:drawing>
+              <wp:anchor distT="0" distB="0" distL="114300" distR="114300" simplePos="0" relativeHeight="251730944" behindDoc="0" locked="0" layoutInCell="1" allowOverlap="1" wp14:anchorId="55B317B1" wp14:editId="52A0D404">
+                <wp:simplePos x="0" y="0"/>
+                <wp:positionH relativeFrom="column">
+                  <wp:posOffset>-25772</wp:posOffset>
+                </wp:positionH>
+                <wp:positionV relativeFrom="paragraph">
+                  <wp:posOffset>70186</wp:posOffset>
+                </wp:positionV>
+                <wp:extent cx="1455089" cy="341906"/>
+                <wp:effectExtent l="0" t="0" r="0" b="1270"/>
+                <wp:wrapNone/>
+                <wp:docPr id="27" name="Zone de texte 27"/>
+                <wp:cNvGraphicFramePr/>
+                <a:graphic xmlns:a="http://schemas.openxmlformats.org/drawingml/2006/main">
+                  <a:graphicData uri="http://schemas.microsoft.com/office/word/2010/wordprocessingShape">
+                    <wps:wsp>
+                      <wps:cNvSpPr txBox="1"/>
+                      <wps:spPr>
+                        <a:xfrm>
+                          <a:off x="0" y="0"/>
+                          <a:ext cx="1455089" cy="341906"/>
+                        </a:xfrm>
+                        <a:prstGeom prst="rect">
+                          <a:avLst/>
+                        </a:prstGeom>
+                        <a:noFill/>
+                        <a:ln>
+                          <a:noFill/>
+                        </a:ln>
+                      </wps:spPr>
+                      <wps:txbx>
+                        <w:txbxContent>
+                          <w:p>
+                            <w:pPr>
+                              <w:jc w:val="center"/>
+                              <w:rPr>
+                                <w:color w:val="000000" w:themeColor="text1"/>
+                                <w:sz w:val="30"/>
+                                <w:szCs w:val="30"/>
+                                <w14:shadow w14:blurRad="38100" w14:dist="19050" w14:dir="2700000" w14:sx="100000" w14:sy="100000" w14:kx="0" w14:ky="0" w14:algn="tl">
+                                  <w14:schemeClr w14:val="dk1">
+                                    <w14:alpha w14:val="60000"/>
+                                  </w14:schemeClr>
+                                </w14:shadow>
+                                <w14:textOutline w14:w="0" w14:cap="flat" w14:cmpd="sng" w14:algn="ctr">
+                                  <w14:noFill/>
+                                  <w14:prstDash w14:val="solid"/>
+                                  <w14:round/>
+                                </w14:textOutline>
+                              </w:rPr>
+                            </w:pPr>
+                            <w:r>
+                              <w:rPr>
+                                <w:color w:val="000000" w:themeColor="text1"/>
+                                <w:sz w:val="30"/>
+                                <w:szCs w:val="30"/>
+                                <w14:shadow w14:blurRad="38100" w14:dist="19050" w14:dir="2700000" w14:sx="100000" w14:sy="100000" w14:kx="0" w14:ky="0" w14:algn="tl">
+                                  <w14:schemeClr w14:val="dk1">
+                                    <w14:alpha w14:val="60000"/>
+                                  </w14:schemeClr>
+                                </w14:shadow>
+                                <w14:textOutline w14:w="0" w14:cap="flat" w14:cmpd="sng" w14:algn="ctr">
+                                  <w14:noFill/>
+                                  <w14:prstDash w14:val="solid"/>
+                                  <w14:round/>
+                                </w14:textOutline>
+                              </w:rPr>
+                              <w:t>Patient</w:t>
+                            </w:r>
+                          </w:p>
+                        </w:txbxContent>
+                      </wps:txbx>
+                      <wps:bodyPr rot="0" spcFirstLastPara="0" vertOverflow="overflow" horzOverflow="overflow" vert="horz" wrap="square" lIns="91440" tIns="45720" rIns="91440" bIns="45720" numCol="1" spcCol="0" rtlCol="0" fromWordArt="0" anchor="t" anchorCtr="0" forceAA="0" compatLnSpc="1">
+                        <a:prstTxWarp prst="textNoShape">
+                          <a:avLst/>
+                        </a:prstTxWarp>
+                        <a:noAutofit/>
+                      </wps:bodyPr>
+                    </wps:wsp>
+                  </a:graphicData>
+                </a:graphic>
+                <wp14:sizeRelH relativeFrom="margin">
+                  <wp14:pctWidth>0</wp14:pctWidth>
+                </wp14:sizeRelH>
+                <wp14:sizeRelV relativeFrom="margin">
+                  <wp14:pctHeight>0</wp14:pctHeight>
+                </wp14:sizeRelV>
+              </wp:anchor>
+            </w:drawing>
+          </mc:Choice>
+          <mc:Fallback>
+            <w:pict>
+              <v:shapetype w14:anchorId="55B317B1" id="_x0000_t202" coordsize="21600,21600" o:spt="202" path="m,l,21600r21600,l21600,xe">
+                <v:stroke joinstyle="miter"/>
+                <v:path gradientshapeok="t" o:connecttype="rect"/>
+              </v:shapetype>
+              <v:shape id="Zone de texte 27" o:spid="_x0000_s1026" type="#_x0000_t202" style="position:absolute;margin-left:-2.05pt;margin-top:5.55pt;width:114.55pt;height:26.9pt;z-index:251730944;visibility:visible;mso-wrap-style:square;mso-width-percent:0;mso-height-percent:0;mso-wrap-distance-left:9pt;mso-wrap-distance-top:0;mso-wrap-distance-right:9pt;mso-wrap-distance-bottom:0;mso-position-horizontal:absolute;mso-position-horizontal-relative:text;mso-position-vertical:absolute;mso-position-vertical-relative:text;mso-width-percent:0;mso-height-percent:0;mso-width-relative:margin;mso-height-relative:margin;v-text-anchor:top" o:gfxdata="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" filled="f" stroked="f">
+                <v:textbox>
+                  <w:txbxContent>
+                    <w:p>
+                      <w:pPr>
+                        <w:jc w:val="center"/>
+                        <w:rPr>
+                          <w:color w:val="000000" w:themeColor="text1"/>
+                          <w:sz w:val="30"/>
+                          <w:szCs w:val="30"/>
+                          <w14:shadow w14:blurRad="38100" w14:dist="19050" w14:dir="2700000" w14:sx="100000" w14:sy="100000" w14:kx="0" w14:ky="0" w14:algn="tl">
+                            <w14:schemeClr w14:val="dk1">
+                              <w14:alpha w14:val="60000"/>
+                            </w14:schemeClr>
+                          </w14:shadow>
+                          <w14:textOutline w14:w="0" w14:cap="flat" w14:cmpd="sng" w14:algn="ctr">
+                            <w14:noFill/>
+                            <w14:prstDash w14:val="solid"/>
+                            <w14:round/>
+                          </w14:textOutline>
+                        </w:rPr>
+                      </w:pPr>
+                      <w:r>
+                        <w:rPr>
+                          <w:color w:val="000000" w:themeColor="text1"/>
+                          <w:sz w:val="30"/>
+                          <w:szCs w:val="30"/>
+                          <w14:shadow w14:blurRad="38100" w14:dist="19050" w14:dir="2700000" w14:sx="100000" w14:sy="100000" w14:kx="0" w14:ky="0" w14:algn="tl">
+                            <w14:schemeClr w14:val="dk1">
+                              <w14:alpha w14:val="60000"/>
+                            </w14:schemeClr>
+                          </w14:shadow>
+                          <w14:textOutline w14:w="0" w14:cap="flat" w14:cmpd="sng" w14:algn="ctr">
+                            <w14:noFill/>
+                            <w14:prstDash w14:val="solid"/>
+                            <w14:round/>
+                          </w14:textOutline>
+                        </w:rPr>
+                        <w:t>Patient</w:t>
+                      </w:r>
+                    </w:p>
+                  </w:txbxContent>
+                </v:textbox>
+              </v:shape>
+            </w:pict>
+          </mc:Fallback>
+        </mc:AlternateContent>
+      </w:r>
+    </w:p>
+    <w:p>
+      <w:pPr>
+        <w:rPr>
+          <w:noProof/>
+          <w:lang w:eastAsia="fr-FR"/>
+        </w:rPr>
+      </w:pPr>
+      <w:r>
+        <w:rPr>
+          <w:noProof/>
+          <w:lang w:eastAsia="fr-FR"/>
+        </w:rPr>
+        <mc:AlternateContent>
+          <mc:Choice Requires="wps">
+            <w:drawing>
+              <wp:anchor distT="0" distB="0" distL="114300" distR="114300" simplePos="0" relativeHeight="251735040" behindDoc="0" locked="0" layoutInCell="1" allowOverlap="1" wp14:anchorId="2B9BED42" wp14:editId="17E9D612">
+                <wp:simplePos x="0" y="0"/>
+                <wp:positionH relativeFrom="column">
+                  <wp:posOffset>1941437</wp:posOffset>
+                </wp:positionH>
+                <wp:positionV relativeFrom="paragraph">
+                  <wp:posOffset>5437</wp:posOffset>
+                </wp:positionV>
+                <wp:extent cx="2266509" cy="370294"/>
+                <wp:effectExtent l="0" t="0" r="19685" b="10795"/>
+                <wp:wrapNone/>
+                <wp:docPr id="28" name="Zone de texte 28"/>
+                <wp:cNvGraphicFramePr/>
+                <a:graphic xmlns:a="http://schemas.openxmlformats.org/drawingml/2006/main">
+                  <a:graphicData uri="http://schemas.microsoft.com/office/word/2010/wordprocessingShape">
+                    <wps:wsp>
+                      <wps:cNvSpPr txBox="1"/>
+                      <wps:spPr>
+                        <a:xfrm>
+                          <a:off x="0" y="0"/>
+                          <a:ext cx="2266509" cy="370294"/>
+                        </a:xfrm>
+                        <a:prstGeom prst="rect">
+                          <a:avLst/>
+                        </a:prstGeom>
+                        <a:ln>
+                          <a:solidFill>
+                            <a:schemeClr val="tx2">
+                              <a:lumMod val="50000"/>
+                            </a:schemeClr>
+                          </a:solidFill>
+                        </a:ln>
+                      </wps:spPr>
+                      <wps:style>
+                        <a:lnRef idx="2">
+                          <a:schemeClr val="accent5"/>
+                        </a:lnRef>
+                        <a:fillRef idx="1">
+                          <a:schemeClr val="lt1"/>
+                        </a:fillRef>
+                        <a:effectRef idx="0">
+                          <a:schemeClr val="accent5"/>
+                        </a:effectRef>
+                        <a:fontRef idx="minor">
+                          <a:schemeClr val="dk1"/>
+                        </a:fontRef>
+                      </wps:style>
+                      <wps:txbx>
+                        <w:txbxContent>
+                          <w:p>
+                            <w:pPr>
+                              <w:jc w:val="center"/>
+                              <w:rPr>
+                                <w:color w:val="000000" w:themeColor="text1"/>
+                                <w:sz w:val="30"/>
+                                <w:szCs w:val="30"/>
+                                <w14:shadow w14:blurRad="38100" w14:dist="19050" w14:dir="2700000" w14:sx="100000" w14:sy="100000" w14:kx="0" w14:ky="0" w14:algn="tl">
+                                  <w14:schemeClr w14:val="dk1">
+                                    <w14:alpha w14:val="60000"/>
+                                  </w14:schemeClr>
+                                </w14:shadow>
+                                <w14:textOutline w14:w="0" w14:cap="flat" w14:cmpd="sng" w14:algn="ctr">
+                                  <w14:noFill/>
+                                  <w14:prstDash w14:val="solid"/>
+                                  <w14:round/>
+                                </w14:textOutline>
+                              </w:rPr>
+                            </w:pPr>
+                            <w:r>
+                              <w:rPr>
+                                <w:color w:val="000000" w:themeColor="text1"/>
+                                <w:sz w:val="30"/>
+                                <w:szCs w:val="30"/>
+                                <w14:shadow w14:blurRad="38100" w14:dist="19050" w14:dir="2700000" w14:sx="100000" w14:sy="100000" w14:kx="0" w14:ky="0" w14:algn="tl">
+                                  <w14:schemeClr w14:val="dk1">
+                                    <w14:alpha w14:val="60000"/>
+                                  </w14:schemeClr>
+                                </w14:shadow>
+                                <w14:textOutline w14:w="0" w14:cap="flat" w14:cmpd="sng" w14:algn="ctr">
+                                  <w14:noFill/>
+                                  <w14:prstDash w14:val="solid"/>
+                                  <w14:round/>
+                                </w14:textOutline>
+                              </w:rPr>
+                              <w:t>Scintigraphie</w:t>
+                            </w:r>
+                            <w:r>
+                              <w:rPr>
+                                <w:color w:val="000000" w:themeColor="text1"/>
+                                <w:sz w:val="30"/>
+                                <w:szCs w:val="30"/>
+                                <w14:shadow w14:blurRad="38100" w14:dist="19050" w14:dir="2700000" w14:sx="100000" w14:sy="100000" w14:kx="0" w14:ky="0" w14:algn="tl">
+                                  <w14:schemeClr w14:val="dk1">
+                                    <w14:alpha w14:val="60000"/>
+                                  </w14:schemeClr>
+                                </w14:shadow>
+                                <w14:textOutline w14:w="0" w14:cap="flat" w14:cmpd="sng" w14:algn="ctr">
+                                  <w14:noFill/>
+                                  <w14:prstDash w14:val="solid"/>
+                                  <w14:round/>
+                                </w14:textOutline>
+                              </w:rPr>
+                              <w:t xml:space="preserve"> positive ?</w:t>
+                            </w:r>
+                          </w:p>
+                        </w:txbxContent>
+                      </wps:txbx>
+                      <wps:bodyPr rot="0" spcFirstLastPara="0" vertOverflow="overflow" horzOverflow="overflow" vert="horz" wrap="square" lIns="91440" tIns="45720" rIns="91440" bIns="45720" numCol="1" spcCol="0" rtlCol="0" fromWordArt="0" anchor="t" anchorCtr="0" forceAA="0" compatLnSpc="1">
+                        <a:prstTxWarp prst="textNoShape">
+                          <a:avLst/>
+                        </a:prstTxWarp>
+                        <a:noAutofit/>
+                      </wps:bodyPr>
+                    </wps:wsp>
+                  </a:graphicData>
+                </a:graphic>
+                <wp14:sizeRelH relativeFrom="margin">
+                  <wp14:pctWidth>0</wp14:pctWidth>
+                </wp14:sizeRelH>
+                <wp14:sizeRelV relativeFrom="margin">
+                  <wp14:pctHeight>0</wp14:pctHeight>
+                </wp14:sizeRelV>
+              </wp:anchor>
+            </w:drawing>
+          </mc:Choice>
+          <mc:Fallback>
+            <w:pict>
+              <v:shape w14:anchorId="2B9BED42" id="Zone de texte 28" o:spid="_x0000_s1027" type="#_x0000_t202" style="position:absolute;margin-left:152.85pt;margin-top:.45pt;width:178.45pt;height:29.15pt;z-index:251735040;visibility:visible;mso-wrap-style:square;mso-width-percent:0;mso-height-percent:0;mso-wrap-distance-left:9pt;mso-wrap-distance-top:0;mso-wrap-distance-right:9pt;mso-wrap-distance-bottom:0;mso-position-horizontal:absolute;mso-position-horizontal-relative:text;mso-position-vertical:absolute;mso-position-vertical-relative:text;mso-width-percent:0;mso-height-percent:0;mso-width-relative:margin;mso-height-relative:margin;v-text-anchor:top" o:gfxdata="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" fillcolor="white [3201]" strokecolor="#212934 [1615]" strokeweight="1pt">
+                <v:textbox>
+                  <w:txbxContent>
+                    <w:p>
+                      <w:pPr>
+                        <w:jc w:val="center"/>
+                        <w:rPr>
+                          <w:color w:val="000000" w:themeColor="text1"/>
+                          <w:sz w:val="30"/>
+                          <w:szCs w:val="30"/>
+                          <w14:shadow w14:blurRad="38100" w14:dist="19050" w14:dir="2700000" w14:sx="100000" w14:sy="100000" w14:kx="0" w14:ky="0" w14:algn="tl">
+                            <w14:schemeClr w14:val="dk1">
+                              <w14:alpha w14:val="60000"/>
+                            </w14:schemeClr>
+                          </w14:shadow>
+                          <w14:textOutline w14:w="0" w14:cap="flat" w14:cmpd="sng" w14:algn="ctr">
+                            <w14:noFill/>
+                            <w14:prstDash w14:val="solid"/>
+                            <w14:round/>
+                          </w14:textOutline>
+                        </w:rPr>
+                      </w:pPr>
+                      <w:r>
+                        <w:rPr>
+                          <w:color w:val="000000" w:themeColor="text1"/>
+                          <w:sz w:val="30"/>
+                          <w:szCs w:val="30"/>
+                          <w14:shadow w14:blurRad="38100" w14:dist="19050" w14:dir="2700000" w14:sx="100000" w14:sy="100000" w14:kx="0" w14:ky="0" w14:algn="tl">
+                            <w14:schemeClr w14:val="dk1">
+                              <w14:alpha w14:val="60000"/>
+                            </w14:schemeClr>
+                          </w14:shadow>
+                          <w14:textOutline w14:w="0" w14:cap="flat" w14:cmpd="sng" w14:algn="ctr">
+                            <w14:noFill/>
+                            <w14:prstDash w14:val="solid"/>
+                            <w14:round/>
+                          </w14:textOutline>
+                        </w:rPr>
+                        <w:t>Scintigraphie</w:t>
+                      </w:r>
+                      <w:r>
+                        <w:rPr>
+                          <w:color w:val="000000" w:themeColor="text1"/>
+                          <w:sz w:val="30"/>
+                          <w:szCs w:val="30"/>
+                          <w14:shadow w14:blurRad="38100" w14:dist="19050" w14:dir="2700000" w14:sx="100000" w14:sy="100000" w14:kx="0" w14:ky="0" w14:algn="tl">
+                            <w14:schemeClr w14:val="dk1">
+                              <w14:alpha w14:val="60000"/>
+                            </w14:schemeClr>
+                          </w14:shadow>
+                          <w14:textOutline w14:w="0" w14:cap="flat" w14:cmpd="sng" w14:algn="ctr">
+                            <w14:noFill/>
+                            <w14:prstDash w14:val="solid"/>
+                            <w14:round/>
+                          </w14:textOutline>
+                        </w:rPr>
+                        <w:t xml:space="preserve"> positive ?</w:t>
+                      </w:r>
+                    </w:p>
+                  </w:txbxContent>
+                </v:textbox>
+              </v:shape>
+            </w:pict>
+          </mc:Fallback>
+        </mc:AlternateContent>
+      </w:r>
+    </w:p>
+    <w:p>
+      <w:pPr>
+        <w:rPr>
+          <w:noProof/>
+          <w:lang w:eastAsia="fr-FR"/>
+        </w:rPr>
+      </w:pPr>
+    </w:p>
+    <w:p>
+      <w:pPr>
+        <w:rPr>
+          <w:noProof/>
+          <w:lang w:eastAsia="fr-FR"/>
+        </w:rPr>
+      </w:pPr>
+      <w:r>
+        <w:rPr>
+          <w:noProof/>
+          <w:lang w:eastAsia="fr-FR"/>
+        </w:rPr>
+        <mc:AlternateContent>
+          <mc:Choice Requires="wps">
+            <w:drawing>
+              <wp:anchor distT="0" distB="0" distL="114300" distR="114300" simplePos="0" relativeHeight="251741184" behindDoc="0" locked="0" layoutInCell="1" allowOverlap="1" wp14:anchorId="237C4401" wp14:editId="7149A151">
+                <wp:simplePos x="0" y="0"/>
+                <wp:positionH relativeFrom="column">
+                  <wp:posOffset>3218784</wp:posOffset>
+                </wp:positionH>
+                <wp:positionV relativeFrom="paragraph">
+                  <wp:posOffset>24356</wp:posOffset>
+                </wp:positionV>
+                <wp:extent cx="891728" cy="1269580"/>
+                <wp:effectExtent l="19050" t="19050" r="41910" b="45085"/>
+                <wp:wrapNone/>
+                <wp:docPr id="31" name="Connecteur droit avec flèche 31"/>
+                <wp:cNvGraphicFramePr/>
+                <a:graphic xmlns:a="http://schemas.openxmlformats.org/drawingml/2006/main">
+                  <a:graphicData uri="http://schemas.microsoft.com/office/word/2010/wordprocessingShape">
+                    <wps:wsp>
+                      <wps:cNvCnPr/>
+                      <wps:spPr>
+                        <a:xfrm>
+                          <a:off x="0" y="0"/>
+                          <a:ext cx="891728" cy="1269580"/>
+                        </a:xfrm>
+                        <a:prstGeom prst="straightConnector1">
+                          <a:avLst/>
+                        </a:prstGeom>
+                        <a:ln w="38100">
+                          <a:tailEnd type="triangle"/>
+                        </a:ln>
+                      </wps:spPr>
+                      <wps:style>
+                        <a:lnRef idx="1">
+                          <a:schemeClr val="dk1"/>
+                        </a:lnRef>
+                        <a:fillRef idx="0">
+                          <a:schemeClr val="dk1"/>
+                        </a:fillRef>
+                        <a:effectRef idx="0">
+                          <a:schemeClr val="dk1"/>
+                        </a:effectRef>
+                        <a:fontRef idx="minor">
+                          <a:schemeClr val="tx1"/>
+                        </a:fontRef>
+                      </wps:style>
+                      <wps:bodyPr/>
+                    </wps:wsp>
+                  </a:graphicData>
+                </a:graphic>
+                <wp14:sizeRelH relativeFrom="margin">
+                  <wp14:pctWidth>0</wp14:pctWidth>
+                </wp14:sizeRelH>
+                <wp14:sizeRelV relativeFrom="margin">
+                  <wp14:pctHeight>0</wp14:pctHeight>
+                </wp14:sizeRelV>
+              </wp:anchor>
+            </w:drawing>
+          </mc:Choice>
+          <mc:Fallback>
+            <w:pict>
+              <v:shape w14:anchorId="40451454" id="Connecteur droit avec flèche 31" o:spid="_x0000_s1026" type="#_x0000_t32" style="position:absolute;margin-left:253.45pt;margin-top:1.9pt;width:70.2pt;height:99.95pt;z-index:251741184;visibility:visible;mso-wrap-style:square;mso-width-percent:0;mso-height-percent:0;mso-wrap-distance-left:9pt;mso-wrap-distance-top:0;mso-wrap-distance-right:9pt;mso-wrap-distance-bottom:0;mso-position-horizontal:absolute;mso-position-horizontal-relative:text;mso-position-vertical:absolute;mso-position-vertical-relative:text;mso-width-percent:0;mso-height-percent:0;mso-width-relative:margin;mso-height-relative:margin" o:gfxdata="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" strokecolor="black [3200]" strokeweight="3pt">
+                <v:stroke endarrow="block" joinstyle="miter"/>
+              </v:shape>
+            </w:pict>
+          </mc:Fallback>
+        </mc:AlternateContent>
+      </w:r>
+      <w:r>
+        <w:rPr>
+          <w:noProof/>
+          <w:lang w:eastAsia="fr-FR"/>
+        </w:rPr>
+        <mc:AlternateContent>
+          <mc:Choice Requires="wps">
+            <w:drawing>
+              <wp:anchor distT="0" distB="0" distL="114300" distR="114300" simplePos="0" relativeHeight="251739136" behindDoc="0" locked="0" layoutInCell="1" allowOverlap="1" wp14:anchorId="5E179E85" wp14:editId="4B293965">
+                <wp:simplePos x="0" y="0"/>
+                <wp:positionH relativeFrom="column">
+                  <wp:posOffset>1805619</wp:posOffset>
+                </wp:positionH>
+                <wp:positionV relativeFrom="paragraph">
+                  <wp:posOffset>24356</wp:posOffset>
+                </wp:positionV>
+                <wp:extent cx="883894" cy="1224238"/>
+                <wp:effectExtent l="38100" t="19050" r="31115" b="52705"/>
+                <wp:wrapNone/>
+                <wp:docPr id="30" name="Connecteur droit avec flèche 30"/>
+                <wp:cNvGraphicFramePr/>
+                <a:graphic xmlns:a="http://schemas.openxmlformats.org/drawingml/2006/main">
+                  <a:graphicData uri="http://schemas.microsoft.com/office/word/2010/wordprocessingShape">
+                    <wps:wsp>
+                      <wps:cNvCnPr/>
+                      <wps:spPr>
+                        <a:xfrm flipH="1">
+                          <a:off x="0" y="0"/>
+                          <a:ext cx="883894" cy="1224238"/>
+                        </a:xfrm>
+                        <a:prstGeom prst="straightConnector1">
+                          <a:avLst/>
+                        </a:prstGeom>
+                        <a:ln w="38100">
+                          <a:tailEnd type="triangle"/>
+                        </a:ln>
+                      </wps:spPr>
+                      <wps:style>
+                        <a:lnRef idx="1">
+                          <a:schemeClr val="dk1"/>
+                        </a:lnRef>
+                        <a:fillRef idx="0">
+                          <a:schemeClr val="dk1"/>
+                        </a:fillRef>
+                        <a:effectRef idx="0">
+                          <a:schemeClr val="dk1"/>
+                        </a:effectRef>
+                        <a:fontRef idx="minor">
+                          <a:schemeClr val="tx1"/>
+                        </a:fontRef>
+                      </wps:style>
+                      <wps:bodyPr/>
+                    </wps:wsp>
+                  </a:graphicData>
+                </a:graphic>
+                <wp14:sizeRelH relativeFrom="margin">
+                  <wp14:pctWidth>0</wp14:pctWidth>
+                </wp14:sizeRelH>
+                <wp14:sizeRelV relativeFrom="margin">
+                  <wp14:pctHeight>0</wp14:pctHeight>
+                </wp14:sizeRelV>
+              </wp:anchor>
+            </w:drawing>
+          </mc:Choice>
+          <mc:Fallback>
+            <w:pict>
+              <v:shape w14:anchorId="08CADADA" id="Connecteur droit avec flèche 30" o:spid="_x0000_s1026" type="#_x0000_t32" style="position:absolute;margin-left:142.15pt;margin-top:1.9pt;width:69.6pt;height:96.4pt;flip:x;z-index:251739136;visibility:visible;mso-wrap-style:square;mso-width-percent:0;mso-height-percent:0;mso-wrap-distance-left:9pt;mso-wrap-distance-top:0;mso-wrap-distance-right:9pt;mso-wrap-distance-bottom:0;mso-position-horizontal:absolute;mso-position-horizontal-relative:text;mso-position-vertical:absolute;mso-position-vertical-relative:text;mso-width-percent:0;mso-height-percent:0;mso-width-relative:margin;mso-height-relative:margin" o:gfxdata="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" strokecolor="black [3200]" strokeweight="3pt">
+                <v:stroke endarrow="block" joinstyle="miter"/>
+              </v:shape>
+            </w:pict>
+          </mc:Fallback>
+        </mc:AlternateContent>
+      </w:r>
+    </w:p>
+    <w:p>
+      <w:pPr>
+        <w:rPr>
+          <w:noProof/>
+          <w:lang w:eastAsia="fr-FR"/>
+        </w:rPr>
+      </w:pPr>
+      <w:r>
+        <w:rPr>
+          <w:noProof/>
+          <w:lang w:eastAsia="fr-FR"/>
+        </w:rPr>
+        <mc:AlternateContent>
+          <mc:Choice Requires="wps">
+            <w:drawing>
+              <wp:anchor distT="0" distB="0" distL="114300" distR="114300" simplePos="0" relativeHeight="251751424" behindDoc="0" locked="0" layoutInCell="1" allowOverlap="1" wp14:anchorId="7B607FA3" wp14:editId="400D9A62">
+                <wp:simplePos x="0" y="0"/>
+                <wp:positionH relativeFrom="column">
+                  <wp:posOffset>4058122</wp:posOffset>
+                </wp:positionH>
+                <wp:positionV relativeFrom="paragraph">
+                  <wp:posOffset>120913</wp:posOffset>
+                </wp:positionV>
+                <wp:extent cx="2245995" cy="972185"/>
+                <wp:effectExtent l="0" t="0" r="0" b="0"/>
+                <wp:wrapNone/>
+                <wp:docPr id="34" name="Zone de texte 34"/>
+                <wp:cNvGraphicFramePr/>
+                <a:graphic xmlns:a="http://schemas.openxmlformats.org/drawingml/2006/main">
+                  <a:graphicData uri="http://schemas.microsoft.com/office/word/2010/wordprocessingShape">
+                    <wps:wsp>
+                      <wps:cNvSpPr txBox="1"/>
+                      <wps:spPr>
+                        <a:xfrm>
+                          <a:off x="0" y="0"/>
+                          <a:ext cx="2245995" cy="972185"/>
+                        </a:xfrm>
+                        <a:prstGeom prst="rect">
+                          <a:avLst/>
+                        </a:prstGeom>
+                        <a:noFill/>
+                        <a:ln>
+                          <a:noFill/>
+                        </a:ln>
+                      </wps:spPr>
+                      <wps:txbx>
+                        <w:txbxContent>
+                          <w:p>
+                            <w:pPr>
+                              <w:jc w:val="center"/>
+                              <w:rPr>
+                                <w:color w:val="000000" w:themeColor="text1"/>
+                                <w:sz w:val="30"/>
+                                <w:szCs w:val="30"/>
+                                <w14:shadow w14:blurRad="38100" w14:dist="19050" w14:dir="2700000" w14:sx="100000" w14:sy="100000" w14:kx="0" w14:ky="0" w14:algn="tl">
+                                  <w14:schemeClr w14:val="dk1">
+                                    <w14:alpha w14:val="60000"/>
+                                  </w14:schemeClr>
+                                </w14:shadow>
+                                <w14:textOutline w14:w="0" w14:cap="flat" w14:cmpd="sng" w14:algn="ctr">
+                                  <w14:noFill/>
+                                  <w14:prstDash w14:val="solid"/>
+                                  <w14:round/>
+                                </w14:textOutline>
+                              </w:rPr>
+                            </w:pPr>
+                            <w:r>
+                              <w:rPr>
+                                <w:color w:val="000000" w:themeColor="text1"/>
+                                <w:sz w:val="30"/>
+                                <w:szCs w:val="30"/>
+                                <w14:shadow w14:blurRad="38100" w14:dist="19050" w14:dir="2700000" w14:sx="100000" w14:sy="100000" w14:kx="0" w14:ky="0" w14:algn="tl">
+                                  <w14:schemeClr w14:val="dk1">
+                                    <w14:alpha w14:val="60000"/>
+                                  </w14:schemeClr>
+                                </w14:shadow>
+                                <w14:textOutline w14:w="0" w14:cap="flat" w14:cmpd="sng" w14:algn="ctr">
+                                  <w14:noFill/>
+                                  <w14:prstDash w14:val="solid"/>
+                                  <w14:round/>
+                                </w14:textOutline>
+                              </w:rPr>
+                              <w:t>Oui</w:t>
+                            </w:r>
+                          </w:p>
+                        </w:txbxContent>
+                      </wps:txbx>
+                      <wps:bodyPr rot="0" spcFirstLastPara="0" vertOverflow="overflow" horzOverflow="overflow" vert="horz" wrap="none" lIns="91440" tIns="45720" rIns="91440" bIns="45720" numCol="1" spcCol="0" rtlCol="0" fromWordArt="0" anchor="t" anchorCtr="0" forceAA="0" compatLnSpc="1">
+                        <a:prstTxWarp prst="textNoShape">
+                          <a:avLst/>
+                        </a:prstTxWarp>
+                        <a:spAutoFit/>
+                      </wps:bodyPr>
+                    </wps:wsp>
+                  </a:graphicData>
+                </a:graphic>
+              </wp:anchor>
+            </w:drawing>
+          </mc:Choice>
+          <mc:Fallback>
+            <w:pict>
+              <v:shape w14:anchorId="7B607FA3" id="Zone de texte 34" o:spid="_x0000_s1028" type="#_x0000_t202" style="position:absolute;margin-left:319.55pt;margin-top:9.5pt;width:176.85pt;height:76.55pt;z-index:251751424;visibility:visible;mso-wrap-style:none;mso-wrap-distance-left:9pt;mso-wrap-distance-top:0;mso-wrap-distance-right:9pt;mso-wrap-distance-bottom:0;mso-position-horizontal:absolute;mso-position-horizontal-relative:text;mso-position-vertical:absolute;mso-position-vertical-relative:text;v-text-anchor:top" o:gfxdata="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" filled="f" stroked="f">
+                <v:textbox style="mso-fit-shape-to-text:t">
+                  <w:txbxContent>
+                    <w:p>
+                      <w:pPr>
+                        <w:jc w:val="center"/>
+                        <w:rPr>
+                          <w:color w:val="000000" w:themeColor="text1"/>
+                          <w:sz w:val="30"/>
+                          <w:szCs w:val="30"/>
+                          <w14:shadow w14:blurRad="38100" w14:dist="19050" w14:dir="2700000" w14:sx="100000" w14:sy="100000" w14:kx="0" w14:ky="0" w14:algn="tl">
+                            <w14:schemeClr w14:val="dk1">
+                              <w14:alpha w14:val="60000"/>
+                            </w14:schemeClr>
+                          </w14:shadow>
+                          <w14:textOutline w14:w="0" w14:cap="flat" w14:cmpd="sng" w14:algn="ctr">
+                            <w14:noFill/>
+                            <w14:prstDash w14:val="solid"/>
+                            <w14:round/>
+                          </w14:textOutline>
+                        </w:rPr>
+                      </w:pPr>
+                      <w:r>
+                        <w:rPr>
+                          <w:color w:val="000000" w:themeColor="text1"/>
+                          <w:sz w:val="30"/>
+                          <w:szCs w:val="30"/>
+                          <w14:shadow w14:blurRad="38100" w14:dist="19050" w14:dir="2700000" w14:sx="100000" w14:sy="100000" w14:kx="0" w14:ky="0" w14:algn="tl">
+                            <w14:schemeClr w14:val="dk1">
+                              <w14:alpha w14:val="60000"/>
+                            </w14:schemeClr>
+                          </w14:shadow>
+                          <w14:textOutline w14:w="0" w14:cap="flat" w14:cmpd="sng" w14:algn="ctr">
+                            <w14:noFill/>
+                            <w14:prstDash w14:val="solid"/>
+                            <w14:round/>
+                          </w14:textOutline>
+                        </w:rPr>
+                        <w:t>Oui</w:t>
+                      </w:r>
+                    </w:p>
+                  </w:txbxContent>
+                </v:textbox>
+              </v:shape>
+            </w:pict>
+          </mc:Fallback>
+        </mc:AlternateContent>
+      </w:r>
+      <w:r>
+        <w:rPr>
+          <w:noProof/>
+          <w:lang w:eastAsia="fr-FR"/>
+        </w:rPr>
+        <mc:AlternateContent>
+          <mc:Choice Requires="wps">
+            <w:drawing>
+              <wp:anchor distT="0" distB="0" distL="114300" distR="114300" simplePos="0" relativeHeight="251745280" behindDoc="0" locked="0" layoutInCell="1" allowOverlap="1" wp14:anchorId="64E87957" wp14:editId="4583F358">
+                <wp:simplePos x="0" y="0"/>
+                <wp:positionH relativeFrom="column">
+                  <wp:posOffset>1389275</wp:posOffset>
+                </wp:positionH>
+                <wp:positionV relativeFrom="paragraph">
+                  <wp:posOffset>115959</wp:posOffset>
+                </wp:positionV>
+                <wp:extent cx="2245995" cy="972185"/>
+                <wp:effectExtent l="0" t="0" r="0" b="0"/>
+                <wp:wrapNone/>
+                <wp:docPr id="32" name="Zone de texte 32"/>
+                <wp:cNvGraphicFramePr/>
+                <a:graphic xmlns:a="http://schemas.openxmlformats.org/drawingml/2006/main">
+                  <a:graphicData uri="http://schemas.microsoft.com/office/word/2010/wordprocessingShape">
+                    <wps:wsp>
+                      <wps:cNvSpPr txBox="1"/>
+                      <wps:spPr>
+                        <a:xfrm>
+                          <a:off x="0" y="0"/>
+                          <a:ext cx="2245995" cy="972185"/>
+                        </a:xfrm>
+                        <a:prstGeom prst="rect">
+                          <a:avLst/>
+                        </a:prstGeom>
+                        <a:noFill/>
+                        <a:ln>
+                          <a:noFill/>
+                        </a:ln>
+                      </wps:spPr>
+                      <wps:txbx>
+                        <w:txbxContent>
+                          <w:p>
+                            <w:pPr>
+                              <w:jc w:val="center"/>
+                              <w:rPr>
+                                <w:color w:val="000000" w:themeColor="text1"/>
+                                <w:sz w:val="30"/>
+                                <w:szCs w:val="30"/>
+                                <w14:shadow w14:blurRad="38100" w14:dist="19050" w14:dir="2700000" w14:sx="100000" w14:sy="100000" w14:kx="0" w14:ky="0" w14:algn="tl">
+                                  <w14:schemeClr w14:val="dk1">
+                                    <w14:alpha w14:val="60000"/>
+                                  </w14:schemeClr>
+                                </w14:shadow>
+                                <w14:textOutline w14:w="0" w14:cap="flat" w14:cmpd="sng" w14:algn="ctr">
+                                  <w14:noFill/>
+                                  <w14:prstDash w14:val="solid"/>
+                                  <w14:round/>
+                                </w14:textOutline>
+                              </w:rPr>
+                            </w:pPr>
+                            <w:r>
+                              <w:rPr>
+                                <w:color w:val="000000" w:themeColor="text1"/>
+                                <w:sz w:val="30"/>
+                                <w:szCs w:val="30"/>
+                                <w14:shadow w14:blurRad="38100" w14:dist="19050" w14:dir="2700000" w14:sx="100000" w14:sy="100000" w14:kx="0" w14:ky="0" w14:algn="tl">
+                                  <w14:schemeClr w14:val="dk1">
+                                    <w14:alpha w14:val="60000"/>
+                                  </w14:schemeClr>
+                                </w14:shadow>
+                                <w14:textOutline w14:w="0" w14:cap="flat" w14:cmpd="sng" w14:algn="ctr">
+                                  <w14:noFill/>
+                                  <w14:prstDash w14:val="solid"/>
+                                  <w14:round/>
+                                </w14:textOutline>
+                              </w:rPr>
+                              <w:t>Non</w:t>
+                            </w:r>
+                          </w:p>
+                        </w:txbxContent>
+                      </wps:txbx>
+                      <wps:bodyPr rot="0" spcFirstLastPara="0" vertOverflow="overflow" horzOverflow="overflow" vert="horz" wrap="none" lIns="91440" tIns="45720" rIns="91440" bIns="45720" numCol="1" spcCol="0" rtlCol="0" fromWordArt="0" anchor="t" anchorCtr="0" forceAA="0" compatLnSpc="1">
+                        <a:prstTxWarp prst="textNoShape">
+                          <a:avLst/>
+                        </a:prstTxWarp>
+                        <a:spAutoFit/>
+                      </wps:bodyPr>
+                    </wps:wsp>
+                  </a:graphicData>
+                </a:graphic>
+              </wp:anchor>
+            </w:drawing>
+          </mc:Choice>
+          <mc:Fallback>
+            <w:pict>
+              <v:shape w14:anchorId="64E87957" id="Zone de texte 32" o:spid="_x0000_s1029" type="#_x0000_t202" style="position:absolute;margin-left:109.4pt;margin-top:9.15pt;width:176.85pt;height:76.55pt;z-index:251745280;visibility:visible;mso-wrap-style:none;mso-wrap-distance-left:9pt;mso-wrap-distance-top:0;mso-wrap-distance-right:9pt;mso-wrap-distance-bottom:0;mso-position-horizontal:absolute;mso-position-horizontal-relative:text;mso-position-vertical:absolute;mso-position-vertical-relative:text;v-text-anchor:top" o:gfxdata="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" filled="f" stroked="f">
+                <v:textbox style="mso-fit-shape-to-text:t">
+                  <w:txbxContent>
+                    <w:p>
+                      <w:pPr>
+                        <w:jc w:val="center"/>
+                        <w:rPr>
+                          <w:color w:val="000000" w:themeColor="text1"/>
+                          <w:sz w:val="30"/>
+                          <w:szCs w:val="30"/>
+                          <w14:shadow w14:blurRad="38100" w14:dist="19050" w14:dir="2700000" w14:sx="100000" w14:sy="100000" w14:kx="0" w14:ky="0" w14:algn="tl">
+                            <w14:schemeClr w14:val="dk1">
+                              <w14:alpha w14:val="60000"/>
+                            </w14:schemeClr>
+                          </w14:shadow>
+                          <w14:textOutline w14:w="0" w14:cap="flat" w14:cmpd="sng" w14:algn="ctr">
+                            <w14:noFill/>
+                            <w14:prstDash w14:val="solid"/>
+                            <w14:round/>
+                          </w14:textOutline>
+                        </w:rPr>
+                      </w:pPr>
+                      <w:r>
+                        <w:rPr>
+                          <w:color w:val="000000" w:themeColor="text1"/>
+                          <w:sz w:val="30"/>
+                          <w:szCs w:val="30"/>
+                          <w14:shadow w14:blurRad="38100" w14:dist="19050" w14:dir="2700000" w14:sx="100000" w14:sy="100000" w14:kx="0" w14:ky="0" w14:algn="tl">
+                            <w14:schemeClr w14:val="dk1">
+                              <w14:alpha w14:val="60000"/>
+                            </w14:schemeClr>
+                          </w14:shadow>
+                          <w14:textOutline w14:w="0" w14:cap="flat" w14:cmpd="sng" w14:algn="ctr">
+                            <w14:noFill/>
+                            <w14:prstDash w14:val="solid"/>
+                            <w14:round/>
+                          </w14:textOutline>
+                        </w:rPr>
+                        <w:t>Non</w:t>
+                      </w:r>
+                    </w:p>
+                  </w:txbxContent>
+                </v:textbox>
+              </v:shape>
+            </w:pict>
+          </mc:Fallback>
+        </mc:AlternateContent>
+      </w:r>
+    </w:p>
+    <w:p>
+      <w:pPr>
+        <w:rPr>
+          <w:noProof/>
+          <w:lang w:eastAsia="fr-FR"/>
+        </w:rPr>
+      </w:pPr>
+    </w:p>
+    <w:p>
+      <w:pPr>
+        <w:rPr>
+          <w:noProof/>
+          <w:lang w:eastAsia="fr-FR"/>
+        </w:rPr>
+      </w:pPr>
+    </w:p>
+    <w:p>
+      <w:pPr>
+        <w:rPr>
+          <w:noProof/>
+          <w:lang w:eastAsia="fr-FR"/>
+        </w:rPr>
+      </w:pPr>
+      <w:r>
+        <w:rPr>
+          <w:noProof/>
+          <w:lang w:eastAsia="fr-FR"/>
+        </w:rPr>
+        <mc:AlternateContent>
+          <mc:Choice Requires="wps">
+            <w:drawing>
+              <wp:anchor distT="0" distB="0" distL="114300" distR="114300" simplePos="0" relativeHeight="251743232" behindDoc="0" locked="0" layoutInCell="1" allowOverlap="1" wp14:anchorId="721B50A8" wp14:editId="1CF22722">
+                <wp:simplePos x="0" y="0"/>
+                <wp:positionH relativeFrom="column">
+                  <wp:posOffset>822372</wp:posOffset>
+                </wp:positionH>
+                <wp:positionV relativeFrom="paragraph">
+                  <wp:posOffset>196614</wp:posOffset>
+                </wp:positionV>
+                <wp:extent cx="1192530" cy="500601"/>
+                <wp:effectExtent l="0" t="0" r="26670" b="13970"/>
+                <wp:wrapNone/>
+                <wp:docPr id="21" name="Zone de texte 21"/>
+                <wp:cNvGraphicFramePr/>
+                <a:graphic xmlns:a="http://schemas.openxmlformats.org/drawingml/2006/main">
+                  <a:graphicData uri="http://schemas.microsoft.com/office/word/2010/wordprocessingShape">
+                    <wps:wsp>
+                      <wps:cNvSpPr txBox="1"/>
+                      <wps:spPr>
+                        <a:xfrm>
+                          <a:off x="0" y="0"/>
+                          <a:ext cx="1192530" cy="500601"/>
+                        </a:xfrm>
+                        <a:prstGeom prst="ellipse">
+                          <a:avLst/>
+                        </a:prstGeom>
+                        <a:ln/>
+                      </wps:spPr>
+                      <wps:style>
+                        <a:lnRef idx="2">
+                          <a:schemeClr val="dk1"/>
+                        </a:lnRef>
+                        <a:fillRef idx="1">
+                          <a:schemeClr val="lt1"/>
+                        </a:fillRef>
+                        <a:effectRef idx="0">
+                          <a:schemeClr val="dk1"/>
+                        </a:effectRef>
+                        <a:fontRef idx="minor">
+                          <a:schemeClr val="dk1"/>
+                        </a:fontRef>
+                      </wps:style>
+                      <wps:txbx>
+                        <w:txbxContent>
+                          <w:p>
+                            <w:pPr>
+                              <w:jc w:val="center"/>
+                              <w:rPr>
+                                <w:noProof/>
+                                <w:color w:val="000000" w:themeColor="text1"/>
+                                <w:sz w:val="30"/>
+                                <w:szCs w:val="30"/>
+                                <w14:shadow w14:blurRad="38100" w14:dist="19050" w14:dir="2700000" w14:sx="100000" w14:sy="100000" w14:kx="0" w14:ky="0" w14:algn="tl">
+                                  <w14:schemeClr w14:val="dk1">
+                                    <w14:alpha w14:val="60000"/>
+                                  </w14:schemeClr>
+                                </w14:shadow>
+                                <w14:textOutline w14:w="0" w14:cap="flat" w14:cmpd="sng" w14:algn="ctr">
+                                  <w14:noFill/>
+                                  <w14:prstDash w14:val="solid"/>
+                                  <w14:round/>
+                                </w14:textOutline>
+                              </w:rPr>
+                            </w:pPr>
+                            <w:r>
+                              <w:rPr>
+                                <w:noProof/>
+                                <w:color w:val="000000" w:themeColor="text1"/>
+                                <w:sz w:val="30"/>
+                                <w:szCs w:val="30"/>
+                                <w14:shadow w14:blurRad="38100" w14:dist="19050" w14:dir="2700000" w14:sx="100000" w14:sy="100000" w14:kx="0" w14:ky="0" w14:algn="tl">
+                                  <w14:schemeClr w14:val="dk1">
+                                    <w14:alpha w14:val="60000"/>
+                                  </w14:schemeClr>
+                                </w14:shadow>
+                                <w14:textOutline w14:w="0" w14:cap="flat" w14:cmpd="sng" w14:algn="ctr">
+                                  <w14:noFill/>
+                                  <w14:prstDash w14:val="solid"/>
+                                  <w14:round/>
+                                </w14:textOutline>
+                              </w:rPr>
+                              <w:t>Négatif</w:t>
+                            </w:r>
+                          </w:p>
+                        </w:txbxContent>
+                      </wps:txbx>
+                      <wps:bodyPr rot="0" spcFirstLastPara="0" vertOverflow="overflow" horzOverflow="overflow" vert="horz" wrap="square" lIns="91440" tIns="45720" rIns="91440" bIns="45720" numCol="1" spcCol="0" rtlCol="0" fromWordArt="0" anchor="t" anchorCtr="0" forceAA="0" compatLnSpc="1">
+                        <a:prstTxWarp prst="textNoShape">
+                          <a:avLst/>
+                        </a:prstTxWarp>
+                        <a:noAutofit/>
+                      </wps:bodyPr>
+                    </wps:wsp>
+                  </a:graphicData>
+                </a:graphic>
+                <wp14:sizeRelH relativeFrom="margin">
+                  <wp14:pctWidth>0</wp14:pctWidth>
+                </wp14:sizeRelH>
+                <wp14:sizeRelV relativeFrom="margin">
+                  <wp14:pctHeight>0</wp14:pctHeight>
+                </wp14:sizeRelV>
+              </wp:anchor>
+            </w:drawing>
+          </mc:Choice>
+          <mc:Fallback>
+            <w:pict>
+              <v:oval w14:anchorId="721B50A8" id="Zone de texte 21" o:spid="_x0000_s1030" style="position:absolute;margin-left:64.75pt;margin-top:15.5pt;width:93.9pt;height:39.4pt;z-index:251743232;visibility:visible;mso-wrap-style:square;mso-width-percent:0;mso-height-percent:0;mso-wrap-distance-left:9pt;mso-wrap-distance-top:0;mso-wrap-distance-right:9pt;mso-wrap-distance-bottom:0;mso-position-horizontal:absolute;mso-position-horizontal-relative:text;mso-position-vertical:absolute;mso-position-vertical-relative:text;mso-width-percent:0;mso-height-percent:0;mso-width-relative:margin;mso-height-relative:margin;v-text-anchor:top" o:gfxdata="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" fillcolor="white [3201]" strokecolor="black [3200]" strokeweight="1pt">
+                <v:stroke joinstyle="miter"/>
+                <v:textbox>
+                  <w:txbxContent>
+                    <w:p>
+                      <w:pPr>
+                        <w:jc w:val="center"/>
+                        <w:rPr>
+                          <w:noProof/>
+                          <w:color w:val="000000" w:themeColor="text1"/>
+                          <w:sz w:val="30"/>
+                          <w:szCs w:val="30"/>
+                          <w14:shadow w14:blurRad="38100" w14:dist="19050" w14:dir="2700000" w14:sx="100000" w14:sy="100000" w14:kx="0" w14:ky="0" w14:algn="tl">
+                            <w14:schemeClr w14:val="dk1">
+                              <w14:alpha w14:val="60000"/>
+                            </w14:schemeClr>
+                          </w14:shadow>
+                          <w14:textOutline w14:w="0" w14:cap="flat" w14:cmpd="sng" w14:algn="ctr">
+                            <w14:noFill/>
+                            <w14:prstDash w14:val="solid"/>
+                            <w14:round/>
+                          </w14:textOutline>
+                        </w:rPr>
+                      </w:pPr>
+                      <w:r>
+                        <w:rPr>
+                          <w:noProof/>
+                          <w:color w:val="000000" w:themeColor="text1"/>
+                          <w:sz w:val="30"/>
+                          <w:szCs w:val="30"/>
+                          <w14:shadow w14:blurRad="38100" w14:dist="19050" w14:dir="2700000" w14:sx="100000" w14:sy="100000" w14:kx="0" w14:ky="0" w14:algn="tl">
+                            <w14:schemeClr w14:val="dk1">
+                              <w14:alpha w14:val="60000"/>
+                            </w14:schemeClr>
+                          </w14:shadow>
+                          <w14:textOutline w14:w="0" w14:cap="flat" w14:cmpd="sng" w14:algn="ctr">
+                            <w14:noFill/>
+                            <w14:prstDash w14:val="solid"/>
+                            <w14:round/>
+                          </w14:textOutline>
+                        </w:rPr>
+                        <w:t>Négatif</w:t>
+                      </w:r>
+                    </w:p>
+                  </w:txbxContent>
+                </v:textbox>
+              </v:oval>
+            </w:pict>
+          </mc:Fallback>
+        </mc:AlternateContent>
+      </w:r>
+    </w:p>
+    <w:p>
+      <w:pPr>
+        <w:rPr>
+          <w:noProof/>
+          <w:lang w:eastAsia="fr-FR"/>
+        </w:rPr>
+      </w:pPr>
+      <w:r>
+        <w:rPr>
+          <w:noProof/>
+          <w:lang w:eastAsia="fr-FR"/>
+        </w:rPr>
+        <mc:AlternateContent>
+          <mc:Choice Requires="wps">
+            <w:drawing>
+              <wp:anchor distT="0" distB="0" distL="114300" distR="114300" simplePos="0" relativeHeight="251749376" behindDoc="0" locked="0" layoutInCell="1" allowOverlap="1" wp14:anchorId="10D3FEA0" wp14:editId="2FDBE73D">
+                <wp:simplePos x="0" y="0"/>
+                <wp:positionH relativeFrom="margin">
+                  <wp:align>right</wp:align>
+                </wp:positionH>
+                <wp:positionV relativeFrom="paragraph">
+                  <wp:posOffset>10905</wp:posOffset>
+                </wp:positionV>
+                <wp:extent cx="1772920" cy="373711"/>
+                <wp:effectExtent l="0" t="0" r="12700" b="26670"/>
+                <wp:wrapNone/>
+                <wp:docPr id="2" name="Zone de texte 2"/>
+                <wp:cNvGraphicFramePr/>
+                <a:graphic xmlns:a="http://schemas.openxmlformats.org/drawingml/2006/main">
+                  <a:graphicData uri="http://schemas.microsoft.com/office/word/2010/wordprocessingShape">
+                    <wps:wsp>
+                      <wps:cNvSpPr txBox="1"/>
+                      <wps:spPr>
+                        <a:xfrm>
+                          <a:off x="0" y="0"/>
+                          <a:ext cx="1772920" cy="373711"/>
+                        </a:xfrm>
+                        <a:prstGeom prst="rect">
+                          <a:avLst/>
+                        </a:prstGeom>
+                        <a:ln>
+                          <a:solidFill>
+                            <a:schemeClr val="tx2">
+                              <a:lumMod val="50000"/>
+                            </a:schemeClr>
+                          </a:solidFill>
+                        </a:ln>
+                      </wps:spPr>
+                      <wps:style>
+                        <a:lnRef idx="2">
+                          <a:schemeClr val="accent5"/>
+                        </a:lnRef>
+                        <a:fillRef idx="1">
+                          <a:schemeClr val="lt1"/>
+                        </a:fillRef>
+                        <a:effectRef idx="0">
+                          <a:schemeClr val="accent5"/>
+                        </a:effectRef>
+                        <a:fontRef idx="minor">
+                          <a:schemeClr val="dk1"/>
+                        </a:fontRef>
+                      </wps:style>
+                      <wps:txbx>
+                        <w:txbxContent>
+                          <w:p>
+                            <w:pPr>
+                              <w:jc w:val="center"/>
+                              <w:rPr>
+                                <w:b/>
+                                <w:outline/>
+                                <w:color w:val="4472C4" w:themeColor="accent5"/>
+                                <w:sz w:val="30"/>
+                                <w:szCs w:val="30"/>
+                                <w14:shadow w14:blurRad="38100" w14:dist="22860" w14:dir="5400000" w14:sx="100000" w14:sy="100000" w14:kx="0" w14:ky="0" w14:algn="tl">
+                                  <w14:srgbClr w14:val="000000">
+                                    <w14:alpha w14:val="70000"/>
+                                  </w14:srgbClr>
+                                </w14:shadow>
+                                <w14:textOutline w14:w="10160" w14:cap="flat" w14:cmpd="sng" w14:algn="ctr">
+                                  <w14:solidFill>
+                                    <w14:schemeClr w14:val="accent5"/>
+                                  </w14:solidFill>
+                                  <w14:prstDash w14:val="solid"/>
+                                  <w14:round/>
+                                </w14:textOutline>
+                                <w14:textFill>
+                                  <w14:noFill/>
+                                </w14:textFill>
+                              </w:rPr>
+                            </w:pPr>
+                            <w:r>
+                              <w:rPr>
+                                <w:color w:val="000000" w:themeColor="text1"/>
+                                <w:sz w:val="30"/>
+                                <w:szCs w:val="30"/>
+                                <w14:shadow w14:blurRad="38100" w14:dist="19050" w14:dir="2700000" w14:sx="100000" w14:sy="100000" w14:kx="0" w14:ky="0" w14:algn="tl">
+                                  <w14:schemeClr w14:val="dk1">
+                                    <w14:alpha w14:val="60000"/>
+                                  </w14:schemeClr>
+                                </w14:shadow>
+                                <w14:textOutline w14:w="0" w14:cap="flat" w14:cmpd="sng" w14:algn="ctr">
+                                  <w14:noFill/>
+                                  <w14:prstDash w14:val="solid"/>
+                                  <w14:round/>
+                                </w14:textOutline>
+                              </w:rPr>
+                              <w:t>Coronarographie</w:t>
+                            </w:r>
+                            <w:r>
+                              <w:rPr>
+                                <w:color w:val="000000" w:themeColor="text1"/>
+                                <w:sz w:val="30"/>
+                                <w:szCs w:val="30"/>
+                                <w14:shadow w14:blurRad="38100" w14:dist="19050" w14:dir="2700000" w14:sx="100000" w14:sy="100000" w14:kx="0" w14:ky="0" w14:algn="tl">
+                                  <w14:schemeClr w14:val="dk1">
+                                    <w14:alpha w14:val="60000"/>
+                                  </w14:schemeClr>
+                                </w14:shadow>
+                                <w14:textOutline w14:w="0" w14:cap="flat" w14:cmpd="sng" w14:algn="ctr">
+                                  <w14:noFill/>
+                                  <w14:prstDash w14:val="solid"/>
+                                  <w14:round/>
+                                </w14:textOutline>
+                              </w:rPr>
+                              <w:t xml:space="preserve"> positive ?</w:t>
+                            </w:r>
+                            <w:r>
+                              <w:rPr>
+                                <w:color w:val="000000" w:themeColor="text1"/>
+                                <w:sz w:val="30"/>
+                                <w:szCs w:val="30"/>
+                                <w14:shadow w14:blurRad="38100" w14:dist="19050" w14:dir="2700000" w14:sx="100000" w14:sy="100000" w14:kx="0" w14:ky="0" w14:algn="tl">
+                                  <w14:schemeClr w14:val="dk1">
+                                    <w14:alpha w14:val="60000"/>
+                                  </w14:schemeClr>
+                                </w14:shadow>
+                                <w14:textOutline w14:w="0" w14:cap="flat" w14:cmpd="sng" w14:algn="ctr">
+                                  <w14:noFill/>
+                                  <w14:prstDash w14:val="solid"/>
+                                  <w14:round/>
+                                </w14:textOutline>
+                              </w:rPr>
+                              <w:t xml:space="preserve"> </w:t>
+                            </w:r>
+                          </w:p>
+                        </w:txbxContent>
+                      </wps:txbx>
+                      <wps:bodyPr rot="0" spcFirstLastPara="0" vertOverflow="overflow" horzOverflow="overflow" vert="horz" wrap="none" lIns="91440" tIns="45720" rIns="91440" bIns="45720" numCol="1" spcCol="0" rtlCol="0" fromWordArt="0" anchor="t" anchorCtr="0" forceAA="0" compatLnSpc="1">
+                        <a:prstTxWarp prst="textNoShape">
+                          <a:avLst/>
+                        </a:prstTxWarp>
+                        <a:noAutofit/>
+                      </wps:bodyPr>
+                    </wps:wsp>
+                  </a:graphicData>
+                </a:graphic>
+                <wp14:sizeRelV relativeFrom="margin">
+                  <wp14:pctHeight>0</wp14:pctHeight>
+                </wp14:sizeRelV>
+              </wp:anchor>
+            </w:drawing>
+          </mc:Choice>
+          <mc:Fallback>
+            <w:pict>
+              <v:shape w14:anchorId="10D3FEA0" id="Zone de texte 2" o:spid="_x0000_s1031" type="#_x0000_t202" style="position:absolute;margin-left:88.4pt;margin-top:.85pt;width:139.6pt;height:29.45pt;z-index:251749376;visibility:visible;mso-wrap-style:none;mso-height-percent:0;mso-wrap-distance-left:9pt;mso-wrap-distance-top:0;mso-wrap-distance-right:9pt;mso-wrap-distance-bottom:0;mso-position-horizontal:right;mso-position-horizontal-relative:margin;mso-position-vertical:absolute;mso-position-vertical-relative:text;mso-height-percent:0;mso-height-relative:margin;v-text-anchor:top" o:gfxdata="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" fillcolor="white [3201]" strokecolor="#212934 [1615]" strokeweight="1pt">
+                <v:textbox>
+                  <w:txbxContent>
+                    <w:p>
+                      <w:pPr>
+                        <w:jc w:val="center"/>
+                        <w:rPr>
+                          <w:b/>
+                          <w:outline/>
+                          <w:color w:val="4472C4" w:themeColor="accent5"/>
+                          <w:sz w:val="30"/>
+                          <w:szCs w:val="30"/>
+                          <w14:shadow w14:blurRad="38100" w14:dist="22860" w14:dir="5400000" w14:sx="100000" w14:sy="100000" w14:kx="0" w14:ky="0" w14:algn="tl">
+                            <w14:srgbClr w14:val="000000">
+                              <w14:alpha w14:val="70000"/>
+                            </w14:srgbClr>
+                          </w14:shadow>
+                          <w14:textOutline w14:w="10160" w14:cap="flat" w14:cmpd="sng" w14:algn="ctr">
+                            <w14:solidFill>
+                              <w14:schemeClr w14:val="accent5"/>
+                            </w14:solidFill>
+                            <w14:prstDash w14:val="solid"/>
+                            <w14:round/>
+                          </w14:textOutline>
+                          <w14:textFill>
+                            <w14:noFill/>
+                          </w14:textFill>
+                        </w:rPr>
+                      </w:pPr>
+                      <w:r>
+                        <w:rPr>
+                          <w:color w:val="000000" w:themeColor="text1"/>
+                          <w:sz w:val="30"/>
+                          <w:szCs w:val="30"/>
+                          <w14:shadow w14:blurRad="38100" w14:dist="19050" w14:dir="2700000" w14:sx="100000" w14:sy="100000" w14:kx="0" w14:ky="0" w14:algn="tl">
+                            <w14:schemeClr w14:val="dk1">
+                              <w14:alpha w14:val="60000"/>
+                            </w14:schemeClr>
+                          </w14:shadow>
+                          <w14:textOutline w14:w="0" w14:cap="flat" w14:cmpd="sng" w14:algn="ctr">
+                            <w14:noFill/>
+                            <w14:prstDash w14:val="solid"/>
+                            <w14:round/>
+                          </w14:textOutline>
+                        </w:rPr>
+                        <w:t>Coronarographie</w:t>
+                      </w:r>
+                      <w:r>
+                        <w:rPr>
+                          <w:color w:val="000000" w:themeColor="text1"/>
+                          <w:sz w:val="30"/>
+                          <w:szCs w:val="30"/>
+                          <w14:shadow w14:blurRad="38100" w14:dist="19050" w14:dir="2700000" w14:sx="100000" w14:sy="100000" w14:kx="0" w14:ky="0" w14:algn="tl">
+                            <w14:schemeClr w14:val="dk1">
+                              <w14:alpha w14:val="60000"/>
+                            </w14:schemeClr>
+                          </w14:shadow>
+                          <w14:textOutline w14:w="0" w14:cap="flat" w14:cmpd="sng" w14:algn="ctr">
+                            <w14:noFill/>
+                            <w14:prstDash w14:val="solid"/>
+                            <w14:round/>
+                          </w14:textOutline>
+                        </w:rPr>
+                        <w:t xml:space="preserve"> positive ?</w:t>
+                      </w:r>
+                      <w:r>
+                        <w:rPr>
+                          <w:color w:val="000000" w:themeColor="text1"/>
+                          <w:sz w:val="30"/>
+                          <w:szCs w:val="30"/>
+                          <w14:shadow w14:blurRad="38100" w14:dist="19050" w14:dir="2700000" w14:sx="100000" w14:sy="100000" w14:kx="0" w14:ky="0" w14:algn="tl">
+                            <w14:schemeClr w14:val="dk1">
+                              <w14:alpha w14:val="60000"/>
+                            </w14:schemeClr>
+                          </w14:shadow>
+                          <w14:textOutline w14:w="0" w14:cap="flat" w14:cmpd="sng" w14:algn="ctr">
+                            <w14:noFill/>
+                            <w14:prstDash w14:val="solid"/>
+                            <w14:round/>
+                          </w14:textOutline>
+                        </w:rPr>
+                        <w:t xml:space="preserve"> </w:t>
+                      </w:r>
+                    </w:p>
+                  </w:txbxContent>
+                </v:textbox>
+                <w10:wrap anchorx="margin"/>
+              </v:shape>
+            </w:pict>
+          </mc:Fallback>
+        </mc:AlternateContent>
+      </w:r>
+    </w:p>
+    <w:p>
+      <w:pPr>
+        <w:rPr>
+          <w:noProof/>
+          <w:lang w:eastAsia="fr-FR"/>
+        </w:rPr>
+      </w:pPr>
+      <w:r>
+        <w:rPr>
+          <w:noProof/>
+          <w:lang w:eastAsia="fr-FR"/>
+        </w:rPr>
+        <mc:AlternateContent>
+          <mc:Choice Requires="wps">
+            <w:drawing>
+              <wp:anchor distT="0" distB="0" distL="114300" distR="114300" simplePos="0" relativeHeight="251747328" behindDoc="0" locked="0" layoutInCell="1" allowOverlap="1" wp14:anchorId="2242E1F5" wp14:editId="7AE342D3">
+                <wp:simplePos x="0" y="0"/>
+                <wp:positionH relativeFrom="column">
+                  <wp:posOffset>4086666</wp:posOffset>
+                </wp:positionH>
+                <wp:positionV relativeFrom="paragraph">
+                  <wp:posOffset>96598</wp:posOffset>
+                </wp:positionV>
+                <wp:extent cx="506730" cy="381663"/>
+                <wp:effectExtent l="0" t="0" r="0" b="0"/>
+                <wp:wrapNone/>
+                <wp:docPr id="33" name="Zone de texte 33"/>
+                <wp:cNvGraphicFramePr/>
+                <a:graphic xmlns:a="http://schemas.openxmlformats.org/drawingml/2006/main">
+                  <a:graphicData uri="http://schemas.microsoft.com/office/word/2010/wordprocessingShape">
+                    <wps:wsp>
+                      <wps:cNvSpPr txBox="1"/>
+                      <wps:spPr>
+                        <a:xfrm>
+                          <a:off x="0" y="0"/>
+                          <a:ext cx="506730" cy="381663"/>
+                        </a:xfrm>
+                        <a:prstGeom prst="rect">
+                          <a:avLst/>
+                        </a:prstGeom>
+                        <a:noFill/>
+                        <a:ln>
+                          <a:noFill/>
+                        </a:ln>
+                      </wps:spPr>
+                      <wps:txbx>
+                        <w:txbxContent>
+                          <w:p>
+                            <w:pPr>
+                              <w:jc w:val="center"/>
+                              <w:rPr>
+                                <w:color w:val="575501"/>
+                                <w:sz w:val="30"/>
+                                <w:szCs w:val="30"/>
+                                <w14:shadow w14:blurRad="38100" w14:dist="19050" w14:dir="2700000" w14:sx="100000" w14:sy="100000" w14:kx="0" w14:ky="0" w14:algn="tl">
+                                  <w14:schemeClr w14:val="dk1">
+                                    <w14:alpha w14:val="60000"/>
+                                  </w14:schemeClr>
+                                </w14:shadow>
+                                <w14:textOutline w14:w="0" w14:cap="flat" w14:cmpd="sng" w14:algn="ctr">
+                                  <w14:noFill/>
+                                  <w14:prstDash w14:val="solid"/>
+                                  <w14:round/>
+                                </w14:textOutline>
+                              </w:rPr>
+                            </w:pPr>
+                            <w:r>
+                              <w:rPr>
+                                <w:color w:val="575501"/>
+                                <w:sz w:val="30"/>
+                                <w:szCs w:val="30"/>
+                                <w14:shadow w14:blurRad="38100" w14:dist="19050" w14:dir="2700000" w14:sx="100000" w14:sy="100000" w14:kx="0" w14:ky="0" w14:algn="tl">
+                                  <w14:schemeClr w14:val="dk1">
+                                    <w14:alpha w14:val="60000"/>
+                                  </w14:schemeClr>
+                                </w14:shadow>
+                                <w14:textOutline w14:w="0" w14:cap="flat" w14:cmpd="sng" w14:algn="ctr">
+                                  <w14:noFill/>
+                                  <w14:prstDash w14:val="solid"/>
+                                  <w14:round/>
+                                </w14:textOutline>
+                              </w:rPr>
+                              <w:t>Gold standard</w:t>
+                            </w:r>
+                          </w:p>
+                        </w:txbxContent>
+                      </wps:txbx>
+                      <wps:bodyPr rot="0" spcFirstLastPara="0" vertOverflow="overflow" horzOverflow="overflow" vert="horz" wrap="none" lIns="91440" tIns="45720" rIns="91440" bIns="45720" numCol="1" spcCol="0" rtlCol="0" fromWordArt="0" anchor="t" anchorCtr="0" forceAA="0" compatLnSpc="1">
+                        <a:prstTxWarp prst="textNoShape">
+                          <a:avLst/>
+                        </a:prstTxWarp>
+                        <a:noAutofit/>
+                      </wps:bodyPr>
+                    </wps:wsp>
+                  </a:graphicData>
+                </a:graphic>
+                <wp14:sizeRelV relativeFrom="margin">
+                  <wp14:pctHeight>0</wp14:pctHeight>
+                </wp14:sizeRelV>
+              </wp:anchor>
+            </w:drawing>
+          </mc:Choice>
+          <mc:Fallback>
+            <w:pict>
+              <v:shape w14:anchorId="2242E1F5" id="Zone de texte 33" o:spid="_x0000_s1032" type="#_x0000_t202" style="position:absolute;margin-left:321.8pt;margin-top:7.6pt;width:39.9pt;height:30.05pt;z-index:251747328;visibility:visible;mso-wrap-style:none;mso-height-percent:0;mso-wrap-distance-left:9pt;mso-wrap-distance-top:0;mso-wrap-distance-right:9pt;mso-wrap-distance-bottom:0;mso-position-horizontal:absolute;mso-position-horizontal-relative:text;mso-position-vertical:absolute;mso-position-vertical-relative:text;mso-height-percent:0;mso-height-relative:margin;v-text-anchor:top" o:gfxdata="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" filled="f" stroked="f">
+                <v:textbox>
+                  <w:txbxContent>
+                    <w:p>
+                      <w:pPr>
+                        <w:jc w:val="center"/>
+                        <w:rPr>
+                          <w:color w:val="575501"/>
+                          <w:sz w:val="30"/>
+                          <w:szCs w:val="30"/>
+                          <w14:shadow w14:blurRad="38100" w14:dist="19050" w14:dir="2700000" w14:sx="100000" w14:sy="100000" w14:kx="0" w14:ky="0" w14:algn="tl">
+                            <w14:schemeClr w14:val="dk1">
+                              <w14:alpha w14:val="60000"/>
+                            </w14:schemeClr>
+                          </w14:shadow>
+                          <w14:textOutline w14:w="0" w14:cap="flat" w14:cmpd="sng" w14:algn="ctr">
+                            <w14:noFill/>
+                            <w14:prstDash w14:val="solid"/>
+                            <w14:round/>
+                          </w14:textOutline>
+                        </w:rPr>
+                      </w:pPr>
+                      <w:r>
+                        <w:rPr>
+                          <w:color w:val="575501"/>
+                          <w:sz w:val="30"/>
+                          <w:szCs w:val="30"/>
+                          <w14:shadow w14:blurRad="38100" w14:dist="19050" w14:dir="2700000" w14:sx="100000" w14:sy="100000" w14:kx="0" w14:ky="0" w14:algn="tl">
+                            <w14:schemeClr w14:val="dk1">
+                              <w14:alpha w14:val="60000"/>
+                            </w14:schemeClr>
+                          </w14:shadow>
+                          <w14:textOutline w14:w="0" w14:cap="flat" w14:cmpd="sng" w14:algn="ctr">
+                            <w14:noFill/>
+                            <w14:prstDash w14:val="solid"/>
+                            <w14:round/>
+                          </w14:textOutline>
+                        </w:rPr>
+                        <w:t>Gold standard</w:t>
+                      </w:r>
+                    </w:p>
+                  </w:txbxContent>
+                </v:textbox>
+              </v:shape>
+            </w:pict>
+          </mc:Fallback>
+        </mc:AlternateContent>
+      </w:r>
+    </w:p>
+    <w:p>
+      <w:pPr>
+        <w:rPr>
+          <w:noProof/>
+          <w:lang w:eastAsia="fr-FR"/>
+        </w:rPr>
+      </w:pPr>
+      <w:r>
+        <w:rPr>
+          <w:noProof/>
+          <w:lang w:eastAsia="fr-FR"/>
+        </w:rPr>
+        <mc:AlternateContent>
+          <mc:Choice Requires="wps">
+            <w:drawing>
+              <wp:anchor distT="0" distB="0" distL="114300" distR="114300" simplePos="0" relativeHeight="251753472" behindDoc="0" locked="0" layoutInCell="1" allowOverlap="1" wp14:anchorId="6847D816" wp14:editId="2739AC85">
+                <wp:simplePos x="0" y="0"/>
+                <wp:positionH relativeFrom="column">
+                  <wp:posOffset>4019827</wp:posOffset>
+                </wp:positionH>
+                <wp:positionV relativeFrom="paragraph">
+                  <wp:posOffset>189834</wp:posOffset>
+                </wp:positionV>
+                <wp:extent cx="408079" cy="774217"/>
+                <wp:effectExtent l="38100" t="19050" r="30480" b="45085"/>
+                <wp:wrapNone/>
+                <wp:docPr id="37" name="Connecteur droit avec flèche 37"/>
+                <wp:cNvGraphicFramePr/>
+                <a:graphic xmlns:a="http://schemas.openxmlformats.org/drawingml/2006/main">
+                  <a:graphicData uri="http://schemas.microsoft.com/office/word/2010/wordprocessingShape">
+                    <wps:wsp>
+                      <wps:cNvCnPr/>
+                      <wps:spPr>
+                        <a:xfrm flipH="1">
+                          <a:off x="0" y="0"/>
+                          <a:ext cx="408079" cy="774217"/>
+                        </a:xfrm>
+                        <a:prstGeom prst="straightConnector1">
+                          <a:avLst/>
+                        </a:prstGeom>
+                        <a:ln w="38100">
+                          <a:tailEnd type="triangle"/>
+                        </a:ln>
+                      </wps:spPr>
+                      <wps:style>
+                        <a:lnRef idx="1">
+                          <a:schemeClr val="dk1"/>
+                        </a:lnRef>
+                        <a:fillRef idx="0">
+                          <a:schemeClr val="dk1"/>
+                        </a:fillRef>
+                        <a:effectRef idx="0">
+                          <a:schemeClr val="dk1"/>
+                        </a:effectRef>
+                        <a:fontRef idx="minor">
+                          <a:schemeClr val="tx1"/>
+                        </a:fontRef>
+                      </wps:style>
+                      <wps:bodyPr/>
+                    </wps:wsp>
+                  </a:graphicData>
+                </a:graphic>
+                <wp14:sizeRelH relativeFrom="margin">
+                  <wp14:pctWidth>0</wp14:pctWidth>
+                </wp14:sizeRelH>
+                <wp14:sizeRelV relativeFrom="margin">
+                  <wp14:pctHeight>0</wp14:pctHeight>
+                </wp14:sizeRelV>
+              </wp:anchor>
+            </w:drawing>
+          </mc:Choice>
+          <mc:Fallback>
+            <w:pict>
+              <v:shape w14:anchorId="540703FE" id="Connecteur droit avec flèche 37" o:spid="_x0000_s1026" type="#_x0000_t32" style="position:absolute;margin-left:316.5pt;margin-top:14.95pt;width:32.15pt;height:60.95pt;flip:x;z-index:251753472;visibility:visible;mso-wrap-style:square;mso-width-percent:0;mso-height-percent:0;mso-wrap-distance-left:9pt;mso-wrap-distance-top:0;mso-wrap-distance-right:9pt;mso-wrap-distance-bottom:0;mso-position-horizontal:absolute;mso-position-horizontal-relative:text;mso-position-vertical:absolute;mso-position-vertical-relative:text;mso-width-percent:0;mso-height-percent:0;mso-width-relative:margin;mso-height-relative:margin" o:gfxdata="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" strokecolor="black [3200]" strokeweight="3pt">
+                <v:stroke endarrow="block" joinstyle="miter"/>
+              </v:shape>
+            </w:pict>
+          </mc:Fallback>
+        </mc:AlternateContent>
+      </w:r>
+      <w:r>
+        <w:rPr>
+          <w:noProof/>
+          <w:lang w:eastAsia="fr-FR"/>
+        </w:rPr>
+        <mc:AlternateContent>
+          <mc:Choice Requires="wps">
+            <w:drawing>
+              <wp:anchor distT="0" distB="0" distL="114300" distR="114300" simplePos="0" relativeHeight="251755520" behindDoc="0" locked="0" layoutInCell="1" allowOverlap="1" wp14:anchorId="25F63F10" wp14:editId="72DE2007">
+                <wp:simplePos x="0" y="0"/>
+                <wp:positionH relativeFrom="column">
+                  <wp:posOffset>4866214</wp:posOffset>
+                </wp:positionH>
+                <wp:positionV relativeFrom="paragraph">
+                  <wp:posOffset>163379</wp:posOffset>
+                </wp:positionV>
+                <wp:extent cx="468535" cy="801044"/>
+                <wp:effectExtent l="19050" t="19050" r="65405" b="37465"/>
+                <wp:wrapNone/>
+                <wp:docPr id="40" name="Connecteur droit avec flèche 40"/>
+                <wp:cNvGraphicFramePr/>
+                <a:graphic xmlns:a="http://schemas.openxmlformats.org/drawingml/2006/main">
+                  <a:graphicData uri="http://schemas.microsoft.com/office/word/2010/wordprocessingShape">
+                    <wps:wsp>
+                      <wps:cNvCnPr/>
+                      <wps:spPr>
+                        <a:xfrm>
+                          <a:off x="0" y="0"/>
+                          <a:ext cx="468535" cy="801044"/>
+                        </a:xfrm>
+                        <a:prstGeom prst="straightConnector1">
+                          <a:avLst/>
+                        </a:prstGeom>
+                        <a:ln w="38100">
+                          <a:tailEnd type="triangle"/>
+                        </a:ln>
+                      </wps:spPr>
+                      <wps:style>
+                        <a:lnRef idx="1">
+                          <a:schemeClr val="dk1"/>
+                        </a:lnRef>
+                        <a:fillRef idx="0">
+                          <a:schemeClr val="dk1"/>
+                        </a:fillRef>
+                        <a:effectRef idx="0">
+                          <a:schemeClr val="dk1"/>
+                        </a:effectRef>
+                        <a:fontRef idx="minor">
+                          <a:schemeClr val="tx1"/>
+                        </a:fontRef>
+                      </wps:style>
+                      <wps:bodyPr/>
+                    </wps:wsp>
+                  </a:graphicData>
+                </a:graphic>
+                <wp14:sizeRelH relativeFrom="margin">
+                  <wp14:pctWidth>0</wp14:pctWidth>
+                </wp14:sizeRelH>
+                <wp14:sizeRelV relativeFrom="margin">
+                  <wp14:pctHeight>0</wp14:pctHeight>
+                </wp14:sizeRelV>
+              </wp:anchor>
+            </w:drawing>
+          </mc:Choice>
+          <mc:Fallback>
+            <w:pict>
+              <v:shape w14:anchorId="77F78D0D" id="Connecteur droit avec flèche 40" o:spid="_x0000_s1026" type="#_x0000_t32" style="position:absolute;margin-left:383.15pt;margin-top:12.85pt;width:36.9pt;height:63.05pt;z-index:251755520;visibility:visible;mso-wrap-style:square;mso-width-percent:0;mso-height-percent:0;mso-wrap-distance-left:9pt;mso-wrap-distance-top:0;mso-wrap-distance-right:9pt;mso-wrap-distance-bottom:0;mso-position-horizontal:absolute;mso-position-horizontal-relative:text;mso-position-vertical:absolute;mso-position-vertical-relative:text;mso-width-percent:0;mso-height-percent:0;mso-width-relative:margin;mso-height-relative:margin" o:gfxdata="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" strokecolor="black [3200]" strokeweight="3pt">
+                <v:stroke endarrow="block" joinstyle="miter"/>
+              </v:shape>
+            </w:pict>
+          </mc:Fallback>
+        </mc:AlternateContent>
+      </w:r>
+      <w:r>
+        <w:rPr>
+          <w:noProof/>
+          <w:lang w:eastAsia="fr-FR"/>
+        </w:rPr>
+        <mc:AlternateContent>
+          <mc:Choice Requires="wps">
+            <w:drawing>
+              <wp:anchor distT="0" distB="0" distL="114300" distR="114300" simplePos="0" relativeHeight="251759616" behindDoc="0" locked="0" layoutInCell="1" allowOverlap="1" wp14:anchorId="2F637CDA" wp14:editId="16B97337">
+                <wp:simplePos x="0" y="0"/>
+                <wp:positionH relativeFrom="column">
+                  <wp:posOffset>3393477</wp:posOffset>
+                </wp:positionH>
+                <wp:positionV relativeFrom="paragraph">
+                  <wp:posOffset>238314</wp:posOffset>
+                </wp:positionV>
+                <wp:extent cx="556592" cy="310101"/>
+                <wp:effectExtent l="0" t="0" r="0" b="0"/>
+                <wp:wrapNone/>
+                <wp:docPr id="42" name="Zone de texte 42"/>
+                <wp:cNvGraphicFramePr/>
+                <a:graphic xmlns:a="http://schemas.openxmlformats.org/drawingml/2006/main">
+                  <a:graphicData uri="http://schemas.microsoft.com/office/word/2010/wordprocessingShape">
+                    <wps:wsp>
+                      <wps:cNvSpPr txBox="1"/>
+                      <wps:spPr>
+                        <a:xfrm>
+                          <a:off x="0" y="0"/>
+                          <a:ext cx="556592" cy="310101"/>
+                        </a:xfrm>
+                        <a:prstGeom prst="rect">
+                          <a:avLst/>
+                        </a:prstGeom>
+                        <a:noFill/>
+                        <a:ln>
+                          <a:noFill/>
+                        </a:ln>
+                      </wps:spPr>
+                      <wps:txbx>
+                        <w:txbxContent>
+                          <w:p>
+                            <w:pPr>
+                              <w:jc w:val="center"/>
+                              <w:rPr>
+                                <w:noProof/>
+                                <w:color w:val="000000" w:themeColor="text1"/>
+                                <w:sz w:val="30"/>
+                                <w:szCs w:val="30"/>
+                                <w14:shadow w14:blurRad="38100" w14:dist="19050" w14:dir="2700000" w14:sx="100000" w14:sy="100000" w14:kx="0" w14:ky="0" w14:algn="tl">
+                                  <w14:schemeClr w14:val="dk1">
+                                    <w14:alpha w14:val="60000"/>
+                                  </w14:schemeClr>
+                                </w14:shadow>
+                                <w14:textOutline w14:w="0" w14:cap="flat" w14:cmpd="sng" w14:algn="ctr">
+                                  <w14:noFill/>
+                                  <w14:prstDash w14:val="solid"/>
+                                  <w14:round/>
+                                </w14:textOutline>
+                              </w:rPr>
+                            </w:pPr>
+                            <w:r>
+                              <w:rPr>
+                                <w:noProof/>
+                                <w:color w:val="000000" w:themeColor="text1"/>
+                                <w:sz w:val="30"/>
+                                <w:szCs w:val="30"/>
+                                <w14:shadow w14:blurRad="38100" w14:dist="19050" w14:dir="2700000" w14:sx="100000" w14:sy="100000" w14:kx="0" w14:ky="0" w14:algn="tl">
+                                  <w14:schemeClr w14:val="dk1">
+                                    <w14:alpha w14:val="60000"/>
+                                  </w14:schemeClr>
+                                </w14:shadow>
+                                <w14:textOutline w14:w="0" w14:cap="flat" w14:cmpd="sng" w14:algn="ctr">
+                                  <w14:noFill/>
+                                  <w14:prstDash w14:val="solid"/>
+                                  <w14:round/>
+                                </w14:textOutline>
+                              </w:rPr>
+                              <w:t>Non</w:t>
+                            </w:r>
+                          </w:p>
+                        </w:txbxContent>
+                      </wps:txbx>
+                      <wps:bodyPr rot="0" spcFirstLastPara="0" vertOverflow="overflow" horzOverflow="overflow" vert="horz" wrap="square" lIns="91440" tIns="45720" rIns="91440" bIns="45720" numCol="1" spcCol="0" rtlCol="0" fromWordArt="0" anchor="t" anchorCtr="0" forceAA="0" compatLnSpc="1">
+                        <a:prstTxWarp prst="textNoShape">
+                          <a:avLst/>
+                        </a:prstTxWarp>
+                        <a:noAutofit/>
+                      </wps:bodyPr>
+                    </wps:wsp>
+                  </a:graphicData>
+                </a:graphic>
+                <wp14:sizeRelH relativeFrom="margin">
+                  <wp14:pctWidth>0</wp14:pctWidth>
+                </wp14:sizeRelH>
+                <wp14:sizeRelV relativeFrom="margin">
+                  <wp14:pctHeight>0</wp14:pctHeight>
+                </wp14:sizeRelV>
+              </wp:anchor>
+            </w:drawing>
+          </mc:Choice>
+          <mc:Fallback>
+            <w:pict>
+              <v:shape w14:anchorId="2F637CDA" id="Zone de texte 42" o:spid="_x0000_s1033" type="#_x0000_t202" style="position:absolute;margin-left:267.2pt;margin-top:18.75pt;width:43.85pt;height:24.4pt;z-index:251759616;visibility:visible;mso-wrap-style:square;mso-width-percent:0;mso-height-percent:0;mso-wrap-distance-left:9pt;mso-wrap-distance-top:0;mso-wrap-distance-right:9pt;mso-wrap-distance-bottom:0;mso-position-horizontal:absolute;mso-position-horizontal-relative:text;mso-position-vertical:absolute;mso-position-vertical-relative:text;mso-width-percent:0;mso-height-percent:0;mso-width-relative:margin;mso-height-relative:margin;v-text-anchor:top" o:gfxdata="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" filled="f" stroked="f">
+                <v:textbox>
+                  <w:txbxContent>
+                    <w:p>
+                      <w:pPr>
+                        <w:jc w:val="center"/>
+                        <w:rPr>
+                          <w:noProof/>
+                          <w:color w:val="000000" w:themeColor="text1"/>
+                          <w:sz w:val="30"/>
+                          <w:szCs w:val="30"/>
+                          <w14:shadow w14:blurRad="38100" w14:dist="19050" w14:dir="2700000" w14:sx="100000" w14:sy="100000" w14:kx="0" w14:ky="0" w14:algn="tl">
+                            <w14:schemeClr w14:val="dk1">
+                              <w14:alpha w14:val="60000"/>
+                            </w14:schemeClr>
+                          </w14:shadow>
+                          <w14:textOutline w14:w="0" w14:cap="flat" w14:cmpd="sng" w14:algn="ctr">
+                            <w14:noFill/>
+                            <w14:prstDash w14:val="solid"/>
+                            <w14:round/>
+                          </w14:textOutline>
+                        </w:rPr>
+                      </w:pPr>
+                      <w:r>
+                        <w:rPr>
+                          <w:noProof/>
+                          <w:color w:val="000000" w:themeColor="text1"/>
+                          <w:sz w:val="30"/>
+                          <w:szCs w:val="30"/>
+                          <w14:shadow w14:blurRad="38100" w14:dist="19050" w14:dir="2700000" w14:sx="100000" w14:sy="100000" w14:kx="0" w14:ky="0" w14:algn="tl">
+                            <w14:schemeClr w14:val="dk1">
+                              <w14:alpha w14:val="60000"/>
+                            </w14:schemeClr>
+                          </w14:shadow>
+                          <w14:textOutline w14:w="0" w14:cap="flat" w14:cmpd="sng" w14:algn="ctr">
+                            <w14:noFill/>
+                            <w14:prstDash w14:val="solid"/>
+                            <w14:round/>
+                          </w14:textOutline>
+                        </w:rPr>
+                        <w:t>Non</w:t>
+                      </w:r>
+                    </w:p>
+                  </w:txbxContent>
+                </v:textbox>
+              </v:shape>
+            </w:pict>
+          </mc:Fallback>
+        </mc:AlternateContent>
+      </w:r>
+      <w:r>
+        <w:rPr>
+          <w:noProof/>
+          <w:lang w:eastAsia="fr-FR"/>
+        </w:rPr>
+        <mc:AlternateContent>
+          <mc:Choice Requires="wps">
+            <w:drawing>
+              <wp:anchor distT="0" distB="0" distL="114300" distR="114300" simplePos="0" relativeHeight="251757568" behindDoc="0" locked="0" layoutInCell="1" allowOverlap="1" wp14:anchorId="6385CB69" wp14:editId="1ED97175">
+                <wp:simplePos x="0" y="0"/>
+                <wp:positionH relativeFrom="margin">
+                  <wp:posOffset>5091105</wp:posOffset>
+                </wp:positionH>
+                <wp:positionV relativeFrom="paragraph">
+                  <wp:posOffset>267078</wp:posOffset>
+                </wp:positionV>
+                <wp:extent cx="556592" cy="310101"/>
+                <wp:effectExtent l="0" t="0" r="0" b="0"/>
+                <wp:wrapNone/>
+                <wp:docPr id="41" name="Zone de texte 41"/>
+                <wp:cNvGraphicFramePr/>
+                <a:graphic xmlns:a="http://schemas.openxmlformats.org/drawingml/2006/main">
+                  <a:graphicData uri="http://schemas.microsoft.com/office/word/2010/wordprocessingShape">
+                    <wps:wsp>
+                      <wps:cNvSpPr txBox="1"/>
+                      <wps:spPr>
+                        <a:xfrm>
+                          <a:off x="0" y="0"/>
+                          <a:ext cx="556592" cy="310101"/>
+                        </a:xfrm>
+                        <a:prstGeom prst="rect">
+                          <a:avLst/>
+                        </a:prstGeom>
+                        <a:noFill/>
+                        <a:ln>
+                          <a:noFill/>
+                        </a:ln>
+                      </wps:spPr>
+                      <wps:txbx>
+                        <w:txbxContent>
+                          <w:p>
+                            <w:pPr>
+                              <w:jc w:val="center"/>
+                              <w:rPr>
+                                <w:noProof/>
+                                <w:color w:val="000000" w:themeColor="text1"/>
+                                <w:sz w:val="30"/>
+                                <w:szCs w:val="30"/>
+                                <w14:shadow w14:blurRad="38100" w14:dist="19050" w14:dir="2700000" w14:sx="100000" w14:sy="100000" w14:kx="0" w14:ky="0" w14:algn="tl">
+                                  <w14:schemeClr w14:val="dk1">
+                                    <w14:alpha w14:val="60000"/>
+                                  </w14:schemeClr>
+                                </w14:shadow>
+                                <w14:textOutline w14:w="0" w14:cap="flat" w14:cmpd="sng" w14:algn="ctr">
+                                  <w14:noFill/>
+                                  <w14:prstDash w14:val="solid"/>
+                                  <w14:round/>
+                                </w14:textOutline>
+                              </w:rPr>
+                            </w:pPr>
+                            <w:r>
+                              <w:rPr>
+                                <w:noProof/>
+                                <w:color w:val="000000" w:themeColor="text1"/>
+                                <w:sz w:val="30"/>
+                                <w:szCs w:val="30"/>
+                                <w14:shadow w14:blurRad="38100" w14:dist="19050" w14:dir="2700000" w14:sx="100000" w14:sy="100000" w14:kx="0" w14:ky="0" w14:algn="tl">
+                                  <w14:schemeClr w14:val="dk1">
+                                    <w14:alpha w14:val="60000"/>
+                                  </w14:schemeClr>
+                                </w14:shadow>
+                                <w14:textOutline w14:w="0" w14:cap="flat" w14:cmpd="sng" w14:algn="ctr">
+                                  <w14:noFill/>
+                                  <w14:prstDash w14:val="solid"/>
+                                  <w14:round/>
+                                </w14:textOutline>
+                              </w:rPr>
+                              <w:t>Oui</w:t>
+                            </w:r>
+                          </w:p>
+                        </w:txbxContent>
+                      </wps:txbx>
+                      <wps:bodyPr rot="0" spcFirstLastPara="0" vertOverflow="overflow" horzOverflow="overflow" vert="horz" wrap="square" lIns="91440" tIns="45720" rIns="91440" bIns="45720" numCol="1" spcCol="0" rtlCol="0" fromWordArt="0" anchor="t" anchorCtr="0" forceAA="0" compatLnSpc="1">
+                        <a:prstTxWarp prst="textNoShape">
+                          <a:avLst/>
+                        </a:prstTxWarp>
+                        <a:noAutofit/>
+                      </wps:bodyPr>
+                    </wps:wsp>
+                  </a:graphicData>
+                </a:graphic>
+                <wp14:sizeRelH relativeFrom="margin">
+                  <wp14:pctWidth>0</wp14:pctWidth>
+                </wp14:sizeRelH>
+                <wp14:sizeRelV relativeFrom="margin">
+                  <wp14:pctHeight>0</wp14:pctHeight>
+                </wp14:sizeRelV>
+              </wp:anchor>
+            </w:drawing>
+          </mc:Choice>
+          <mc:Fallback>
+            <w:pict>
+              <v:shape w14:anchorId="6385CB69" id="Zone de texte 41" o:spid="_x0000_s1034" type="#_x0000_t202" style="position:absolute;margin-left:400.85pt;margin-top:21.05pt;width:43.85pt;height:24.4pt;z-index:251757568;visibility:visible;mso-wrap-style:square;mso-width-percent:0;mso-height-percent:0;mso-wrap-distance-left:9pt;mso-wrap-distance-top:0;mso-wrap-distance-right:9pt;mso-wrap-distance-bottom:0;mso-position-horizontal:absolute;mso-position-horizontal-relative:margin;mso-position-vertical:absolute;mso-position-vertical-relative:text;mso-width-percent:0;mso-height-percent:0;mso-width-relative:margin;mso-height-relative:margin;v-text-anchor:top" o:gfxdata="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" filled="f" stroked="f">
+                <v:textbox>
+                  <w:txbxContent>
+                    <w:p>
+                      <w:pPr>
+                        <w:jc w:val="center"/>
+                        <w:rPr>
+                          <w:noProof/>
+                          <w:color w:val="000000" w:themeColor="text1"/>
+                          <w:sz w:val="30"/>
+                          <w:szCs w:val="30"/>
+                          <w14:shadow w14:blurRad="38100" w14:dist="19050" w14:dir="2700000" w14:sx="100000" w14:sy="100000" w14:kx="0" w14:ky="0" w14:algn="tl">
+                            <w14:schemeClr w14:val="dk1">
+                              <w14:alpha w14:val="60000"/>
+                            </w14:schemeClr>
+                          </w14:shadow>
+                          <w14:textOutline w14:w="0" w14:cap="flat" w14:cmpd="sng" w14:algn="ctr">
+                            <w14:noFill/>
+                            <w14:prstDash w14:val="solid"/>
+                            <w14:round/>
+                          </w14:textOutline>
+                        </w:rPr>
+                      </w:pPr>
+                      <w:r>
+                        <w:rPr>
+                          <w:noProof/>
+                          <w:color w:val="000000" w:themeColor="text1"/>
+                          <w:sz w:val="30"/>
+                          <w:szCs w:val="30"/>
+                          <w14:shadow w14:blurRad="38100" w14:dist="19050" w14:dir="2700000" w14:sx="100000" w14:sy="100000" w14:kx="0" w14:ky="0" w14:algn="tl">
+                            <w14:schemeClr w14:val="dk1">
+                              <w14:alpha w14:val="60000"/>
+                            </w14:schemeClr>
+                          </w14:shadow>
+                          <w14:textOutline w14:w="0" w14:cap="flat" w14:cmpd="sng" w14:algn="ctr">
+                            <w14:noFill/>
+                            <w14:prstDash w14:val="solid"/>
+                            <w14:round/>
+                          </w14:textOutline>
+                        </w:rPr>
+                        <w:t>Oui</w:t>
+                      </w:r>
+                    </w:p>
+                  </w:txbxContent>
+                </v:textbox>
+                <w10:wrap anchorx="margin"/>
+              </v:shape>
+            </w:pict>
+          </mc:Fallback>
+        </mc:AlternateContent>
+      </w:r>
+    </w:p>
+    <w:p>
+      <w:pPr>
+        <w:rPr>
+          <w:noProof/>
+          <w:lang w:eastAsia="fr-FR"/>
+        </w:rPr>
+      </w:pPr>
+    </w:p>
+    <w:p>
+      <w:pPr>
+        <w:rPr>
+          <w:noProof/>
+          <w:lang w:eastAsia="fr-FR"/>
+        </w:rPr>
+      </w:pPr>
+    </w:p>
+    <w:p>
+      <w:pPr>
+        <w:rPr>
+          <w:noProof/>
+          <w:lang w:eastAsia="fr-FR"/>
+        </w:rPr>
+      </w:pPr>
+      <w:r>
+        <w:rPr>
+          <w:noProof/>
+          <w:lang w:eastAsia="fr-FR"/>
+        </w:rPr>
+        <mc:AlternateContent>
+          <mc:Choice Requires="wps">
+            <w:drawing>
+              <wp:anchor distT="0" distB="0" distL="114300" distR="114300" simplePos="0" relativeHeight="251761664" behindDoc="0" locked="0" layoutInCell="1" allowOverlap="1" wp14:anchorId="3A97885B" wp14:editId="6256D66F">
+                <wp:simplePos x="0" y="0"/>
+                <wp:positionH relativeFrom="column">
+                  <wp:posOffset>4812991</wp:posOffset>
+                </wp:positionH>
+                <wp:positionV relativeFrom="paragraph">
+                  <wp:posOffset>205620</wp:posOffset>
+                </wp:positionV>
+                <wp:extent cx="1491164" cy="513878"/>
+                <wp:effectExtent l="0" t="0" r="13970" b="19685"/>
+                <wp:wrapNone/>
+                <wp:docPr id="43" name="Zone de texte 43"/>
+                <wp:cNvGraphicFramePr/>
+                <a:graphic xmlns:a="http://schemas.openxmlformats.org/drawingml/2006/main">
+                  <a:graphicData uri="http://schemas.microsoft.com/office/word/2010/wordprocessingShape">
+                    <wps:wsp>
+                      <wps:cNvSpPr txBox="1"/>
+                      <wps:spPr>
+                        <a:xfrm>
+                          <a:off x="0" y="0"/>
+                          <a:ext cx="1491164" cy="513878"/>
+                        </a:xfrm>
+                        <a:prstGeom prst="ellipse">
+                          <a:avLst/>
+                        </a:prstGeom>
+                        <a:ln/>
+                      </wps:spPr>
+                      <wps:style>
+                        <a:lnRef idx="2">
+                          <a:schemeClr val="dk1"/>
+                        </a:lnRef>
+                        <a:fillRef idx="1">
+                          <a:schemeClr val="lt1"/>
+                        </a:fillRef>
+                        <a:effectRef idx="0">
+                          <a:schemeClr val="dk1"/>
+                        </a:effectRef>
+                        <a:fontRef idx="minor">
+                          <a:schemeClr val="dk1"/>
+                        </a:fontRef>
+                      </wps:style>
+                      <wps:txbx>
+                        <w:txbxContent>
+                          <w:p>
+                            <w:pPr>
+                              <w:jc w:val="center"/>
+                              <w:rPr>
+                                <w:noProof/>
+                                <w:color w:val="000000" w:themeColor="text1"/>
+                                <w:sz w:val="30"/>
+                                <w:szCs w:val="30"/>
+                                <w14:shadow w14:blurRad="38100" w14:dist="19050" w14:dir="2700000" w14:sx="100000" w14:sy="100000" w14:kx="0" w14:ky="0" w14:algn="tl">
+                                  <w14:schemeClr w14:val="dk1">
+                                    <w14:alpha w14:val="60000"/>
+                                  </w14:schemeClr>
+                                </w14:shadow>
+                                <w14:textOutline w14:w="0" w14:cap="flat" w14:cmpd="sng" w14:algn="ctr">
+                                  <w14:noFill/>
+                                  <w14:prstDash w14:val="solid"/>
+                                  <w14:round/>
+                                </w14:textOutline>
+                              </w:rPr>
+                            </w:pPr>
+                            <w:r>
+                              <w:rPr>
+                                <w:noProof/>
+                                <w:color w:val="000000" w:themeColor="text1"/>
+                                <w:sz w:val="30"/>
+                                <w:szCs w:val="30"/>
+                                <w14:shadow w14:blurRad="38100" w14:dist="19050" w14:dir="2700000" w14:sx="100000" w14:sy="100000" w14:kx="0" w14:ky="0" w14:algn="tl">
+                                  <w14:schemeClr w14:val="dk1">
+                                    <w14:alpha w14:val="60000"/>
+                                  </w14:schemeClr>
+                                </w14:shadow>
+                                <w14:textOutline w14:w="0" w14:cap="flat" w14:cmpd="sng" w14:algn="ctr">
+                                  <w14:noFill/>
+                                  <w14:prstDash w14:val="solid"/>
+                                  <w14:round/>
+                                </w14:textOutline>
+                              </w:rPr>
+                              <w:t>Vrai positif</w:t>
+                            </w:r>
+                          </w:p>
+                        </w:txbxContent>
+                      </wps:txbx>
+                      <wps:bodyPr rot="0" spcFirstLastPara="0" vertOverflow="overflow" horzOverflow="overflow" vert="horz" wrap="square" lIns="91440" tIns="45720" rIns="91440" bIns="45720" numCol="1" spcCol="0" rtlCol="0" fromWordArt="0" anchor="t" anchorCtr="0" forceAA="0" compatLnSpc="1">
+                        <a:prstTxWarp prst="textNoShape">
+                          <a:avLst/>
+                        </a:prstTxWarp>
+                        <a:noAutofit/>
+                      </wps:bodyPr>
+                    </wps:wsp>
+                  </a:graphicData>
+                </a:graphic>
+                <wp14:sizeRelH relativeFrom="margin">
+                  <wp14:pctWidth>0</wp14:pctWidth>
+                </wp14:sizeRelH>
+                <wp14:sizeRelV relativeFrom="margin">
+                  <wp14:pctHeight>0</wp14:pctHeight>
+                </wp14:sizeRelV>
+              </wp:anchor>
+            </w:drawing>
+          </mc:Choice>
+          <mc:Fallback>
+            <w:pict>
+              <v:oval w14:anchorId="3A97885B" id="Zone de texte 43" o:spid="_x0000_s1035" style="position:absolute;margin-left:379pt;margin-top:16.2pt;width:117.4pt;height:40.45pt;z-index:251761664;visibility:visible;mso-wrap-style:square;mso-width-percent:0;mso-height-percent:0;mso-wrap-distance-left:9pt;mso-wrap-distance-top:0;mso-wrap-distance-right:9pt;mso-wrap-distance-bottom:0;mso-position-horizontal:absolute;mso-position-horizontal-relative:text;mso-position-vertical:absolute;mso-position-vertical-relative:text;mso-width-percent:0;mso-height-percent:0;mso-width-relative:margin;mso-height-relative:margin;v-text-anchor:top" o:gfxdata="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" fillcolor="white [3201]" strokecolor="black [3200]" strokeweight="1pt">
+                <v:stroke joinstyle="miter"/>
+                <v:textbox>
+                  <w:txbxContent>
+                    <w:p>
+                      <w:pPr>
+                        <w:jc w:val="center"/>
+                        <w:rPr>
+                          <w:noProof/>
+                          <w:color w:val="000000" w:themeColor="text1"/>
+                          <w:sz w:val="30"/>
+                          <w:szCs w:val="30"/>
+                          <w14:shadow w14:blurRad="38100" w14:dist="19050" w14:dir="2700000" w14:sx="100000" w14:sy="100000" w14:kx="0" w14:ky="0" w14:algn="tl">
+                            <w14:schemeClr w14:val="dk1">
+                              <w14:alpha w14:val="60000"/>
+                            </w14:schemeClr>
+                          </w14:shadow>
+                          <w14:textOutline w14:w="0" w14:cap="flat" w14:cmpd="sng" w14:algn="ctr">
+                            <w14:noFill/>
+                            <w14:prstDash w14:val="solid"/>
+                            <w14:round/>
+                          </w14:textOutline>
+                        </w:rPr>
+                      </w:pPr>
+                      <w:r>
+                        <w:rPr>
+                          <w:noProof/>
+                          <w:color w:val="000000" w:themeColor="text1"/>
+                          <w:sz w:val="30"/>
+                          <w:szCs w:val="30"/>
+                          <w14:shadow w14:blurRad="38100" w14:dist="19050" w14:dir="2700000" w14:sx="100000" w14:sy="100000" w14:kx="0" w14:ky="0" w14:algn="tl">
+                            <w14:schemeClr w14:val="dk1">
+                              <w14:alpha w14:val="60000"/>
+                            </w14:schemeClr>
+                          </w14:shadow>
+                          <w14:textOutline w14:w="0" w14:cap="flat" w14:cmpd="sng" w14:algn="ctr">
+                            <w14:noFill/>
+                            <w14:prstDash w14:val="solid"/>
+                            <w14:round/>
+                          </w14:textOutline>
+                        </w:rPr>
+                        <w:t>Vrai positif</w:t>
+                      </w:r>
+                    </w:p>
+                  </w:txbxContent>
+                </v:textbox>
+              </v:oval>
+            </w:pict>
+          </mc:Fallback>
+        </mc:AlternateContent>
+      </w:r>
+      <w:r>
+        <w:rPr>
+          <w:noProof/>
+          <w:lang w:eastAsia="fr-FR"/>
+        </w:rPr>
+        <mc:AlternateContent>
+          <mc:Choice Requires="wps">
+            <w:drawing>
+              <wp:anchor distT="0" distB="0" distL="114300" distR="114300" simplePos="0" relativeHeight="251763712" behindDoc="0" locked="0" layoutInCell="1" allowOverlap="1" wp14:anchorId="305B4345" wp14:editId="38307673">
+                <wp:simplePos x="0" y="0"/>
+                <wp:positionH relativeFrom="column">
+                  <wp:posOffset>2877925</wp:posOffset>
+                </wp:positionH>
+                <wp:positionV relativeFrom="paragraph">
+                  <wp:posOffset>175317</wp:posOffset>
+                </wp:positionV>
+                <wp:extent cx="1589957" cy="556591"/>
+                <wp:effectExtent l="0" t="0" r="10795" b="15240"/>
+                <wp:wrapNone/>
+                <wp:docPr id="44" name="Zone de texte 44"/>
+                <wp:cNvGraphicFramePr/>
+                <a:graphic xmlns:a="http://schemas.openxmlformats.org/drawingml/2006/main">
+                  <a:graphicData uri="http://schemas.microsoft.com/office/word/2010/wordprocessingShape">
+                    <wps:wsp>
+                      <wps:cNvSpPr txBox="1"/>
+                      <wps:spPr>
+                        <a:xfrm>
+                          <a:off x="0" y="0"/>
+                          <a:ext cx="1589957" cy="556591"/>
+                        </a:xfrm>
+                        <a:prstGeom prst="ellipse">
+                          <a:avLst/>
+                        </a:prstGeom>
+                        <a:ln/>
+                      </wps:spPr>
+                      <wps:style>
+                        <a:lnRef idx="2">
+                          <a:schemeClr val="dk1"/>
+                        </a:lnRef>
+                        <a:fillRef idx="1">
+                          <a:schemeClr val="lt1"/>
+                        </a:fillRef>
+                        <a:effectRef idx="0">
+                          <a:schemeClr val="dk1"/>
+                        </a:effectRef>
+                        <a:fontRef idx="minor">
+                          <a:schemeClr val="dk1"/>
+                        </a:fontRef>
+                      </wps:style>
+                      <wps:txbx>
+                        <w:txbxContent>
+                          <w:p>
+                            <w:pPr>
+                              <w:jc w:val="center"/>
+                              <w:rPr>
+                                <w:noProof/>
+                                <w:color w:val="000000" w:themeColor="text1"/>
+                                <w:sz w:val="30"/>
+                                <w:szCs w:val="30"/>
+                                <w14:shadow w14:blurRad="38100" w14:dist="19050" w14:dir="2700000" w14:sx="100000" w14:sy="100000" w14:kx="0" w14:ky="0" w14:algn="tl">
+                                  <w14:schemeClr w14:val="dk1">
+                                    <w14:alpha w14:val="60000"/>
+                                  </w14:schemeClr>
+                                </w14:shadow>
+                                <w14:textOutline w14:w="0" w14:cap="flat" w14:cmpd="sng" w14:algn="ctr">
+                                  <w14:noFill/>
+                                  <w14:prstDash w14:val="solid"/>
+                                  <w14:round/>
+                                </w14:textOutline>
+                              </w:rPr>
+                            </w:pPr>
+                            <w:r>
+                              <w:rPr>
+                                <w:noProof/>
+                                <w:color w:val="000000" w:themeColor="text1"/>
+                                <w:sz w:val="30"/>
+                                <w:szCs w:val="30"/>
+                                <w14:shadow w14:blurRad="38100" w14:dist="19050" w14:dir="2700000" w14:sx="100000" w14:sy="100000" w14:kx="0" w14:ky="0" w14:algn="tl">
+                                  <w14:schemeClr w14:val="dk1">
+                                    <w14:alpha w14:val="60000"/>
+                                  </w14:schemeClr>
+                                </w14:shadow>
+                                <w14:textOutline w14:w="0" w14:cap="flat" w14:cmpd="sng" w14:algn="ctr">
+                                  <w14:noFill/>
+                                  <w14:prstDash w14:val="solid"/>
+                                  <w14:round/>
+                                </w14:textOutline>
+                              </w:rPr>
+                              <w:t>Faux</w:t>
+                            </w:r>
+                            <w:r>
+                              <w:rPr>
+                                <w:noProof/>
+                                <w:color w:val="000000" w:themeColor="text1"/>
+                                <w:sz w:val="30"/>
+                                <w:szCs w:val="30"/>
+                                <w14:shadow w14:blurRad="38100" w14:dist="19050" w14:dir="2700000" w14:sx="100000" w14:sy="100000" w14:kx="0" w14:ky="0" w14:algn="tl">
+                                  <w14:schemeClr w14:val="dk1">
+                                    <w14:alpha w14:val="60000"/>
+                                  </w14:schemeClr>
+                                </w14:shadow>
+                                <w14:textOutline w14:w="0" w14:cap="flat" w14:cmpd="sng" w14:algn="ctr">
+                                  <w14:noFill/>
+                                  <w14:prstDash w14:val="solid"/>
+                                  <w14:round/>
+                                </w14:textOutline>
+                              </w:rPr>
+                              <w:t xml:space="preserve"> positif</w:t>
+                            </w:r>
+                          </w:p>
+                        </w:txbxContent>
+                      </wps:txbx>
+                      <wps:bodyPr rot="0" spcFirstLastPara="0" vertOverflow="overflow" horzOverflow="overflow" vert="horz" wrap="square" lIns="91440" tIns="45720" rIns="91440" bIns="45720" numCol="1" spcCol="0" rtlCol="0" fromWordArt="0" anchor="t" anchorCtr="0" forceAA="0" compatLnSpc="1">
+                        <a:prstTxWarp prst="textNoShape">
+                          <a:avLst/>
+                        </a:prstTxWarp>
+                        <a:noAutofit/>
+                      </wps:bodyPr>
+                    </wps:wsp>
+                  </a:graphicData>
+                </a:graphic>
+                <wp14:sizeRelH relativeFrom="margin">
+                  <wp14:pctWidth>0</wp14:pctWidth>
+                </wp14:sizeRelH>
+                <wp14:sizeRelV relativeFrom="margin">
+                  <wp14:pctHeight>0</wp14:pctHeight>
+                </wp14:sizeRelV>
+              </wp:anchor>
+            </w:drawing>
+          </mc:Choice>
+          <mc:Fallback>
+            <w:pict>
+              <v:oval w14:anchorId="305B4345" id="Zone de texte 44" o:spid="_x0000_s1036" style="position:absolute;margin-left:226.6pt;margin-top:13.8pt;width:125.2pt;height:43.85pt;z-index:251763712;visibility:visible;mso-wrap-style:square;mso-width-percent:0;mso-height-percent:0;mso-wrap-distance-left:9pt;mso-wrap-distance-top:0;mso-wrap-distance-right:9pt;mso-wrap-distance-bottom:0;mso-position-horizontal:absolute;mso-position-horizontal-relative:text;mso-position-vertical:absolute;mso-position-vertical-relative:text;mso-width-percent:0;mso-height-percent:0;mso-width-relative:margin;mso-height-relative:margin;v-text-anchor:top" o:gfxdata="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" fillcolor="white [3201]" strokecolor="black [3200]" strokeweight="1pt">
+                <v:stroke joinstyle="miter"/>
+                <v:textbox>
+                  <w:txbxContent>
+                    <w:p>
+                      <w:pPr>
+                        <w:jc w:val="center"/>
+                        <w:rPr>
+                          <w:noProof/>
+                          <w:color w:val="000000" w:themeColor="text1"/>
+                          <w:sz w:val="30"/>
+                          <w:szCs w:val="30"/>
+                          <w14:shadow w14:blurRad="38100" w14:dist="19050" w14:dir="2700000" w14:sx="100000" w14:sy="100000" w14:kx="0" w14:ky="0" w14:algn="tl">
+                            <w14:schemeClr w14:val="dk1">
+                              <w14:alpha w14:val="60000"/>
+                            </w14:schemeClr>
+                          </w14:shadow>
+                          <w14:textOutline w14:w="0" w14:cap="flat" w14:cmpd="sng" w14:algn="ctr">
+                            <w14:noFill/>
+                            <w14:prstDash w14:val="solid"/>
+                            <w14:round/>
+                          </w14:textOutline>
+                        </w:rPr>
+                      </w:pPr>
+                      <w:r>
+                        <w:rPr>
+                          <w:noProof/>
+                          <w:color w:val="000000" w:themeColor="text1"/>
+                          <w:sz w:val="30"/>
+                          <w:szCs w:val="30"/>
+                          <w14:shadow w14:blurRad="38100" w14:dist="19050" w14:dir="2700000" w14:sx="100000" w14:sy="100000" w14:kx="0" w14:ky="0" w14:algn="tl">
+                            <w14:schemeClr w14:val="dk1">
+                              <w14:alpha w14:val="60000"/>
+                            </w14:schemeClr>
+                          </w14:shadow>
+                          <w14:textOutline w14:w="0" w14:cap="flat" w14:cmpd="sng" w14:algn="ctr">
+                            <w14:noFill/>
+                            <w14:prstDash w14:val="solid"/>
+                            <w14:round/>
+                          </w14:textOutline>
+                        </w:rPr>
+                        <w:t>Faux</w:t>
+                      </w:r>
+                      <w:r>
+                        <w:rPr>
+                          <w:noProof/>
+                          <w:color w:val="000000" w:themeColor="text1"/>
+                          <w:sz w:val="30"/>
+                          <w:szCs w:val="30"/>
+                          <w14:shadow w14:blurRad="38100" w14:dist="19050" w14:dir="2700000" w14:sx="100000" w14:sy="100000" w14:kx="0" w14:ky="0" w14:algn="tl">
+                            <w14:schemeClr w14:val="dk1">
+                              <w14:alpha w14:val="60000"/>
+                            </w14:schemeClr>
+                          </w14:shadow>
+                          <w14:textOutline w14:w="0" w14:cap="flat" w14:cmpd="sng" w14:algn="ctr">
+                            <w14:noFill/>
+                            <w14:prstDash w14:val="solid"/>
+                            <w14:round/>
+                          </w14:textOutline>
+                        </w:rPr>
+                        <w:t xml:space="preserve"> positif</w:t>
+                      </w:r>
+                    </w:p>
+                  </w:txbxContent>
+                </v:textbox>
+              </v:oval>
+            </w:pict>
+          </mc:Fallback>
+        </mc:AlternateContent>
+      </w:r>
+    </w:p>
+    <w:p>
+      <w:pPr>
+        <w:rPr>
+          <w:noProof/>
+          <w:lang w:eastAsia="fr-FR"/>
+        </w:rPr>
+      </w:pPr>
+    </w:p>
+    <w:p>
+      <w:pPr>
+        <w:rPr>
+          <w:noProof/>
+          <w:lang w:eastAsia="fr-FR"/>
+        </w:rPr>
+      </w:pPr>
+    </w:p>
+    <w:p>
+      <w:pPr>
+        <w:rPr>
+          <w:noProof/>
+          <w:lang w:eastAsia="fr-FR"/>
+        </w:rPr>
+      </w:pPr>
+    </w:p>
+    <w:p/>
+    <w:p>
+      <w:r>
+        <w:rPr>
+          <w:noProof/>
+          <w:lang w:eastAsia="fr-FR"/>
+        </w:rPr>
+        <mc:AlternateContent>
+          <mc:Choice Requires="wps">
+            <w:drawing>
+              <wp:anchor distT="0" distB="0" distL="114300" distR="114300" simplePos="0" relativeHeight="251724800" behindDoc="0" locked="0" layoutInCell="1" allowOverlap="1" wp14:anchorId="32B00EB0" wp14:editId="273037BA">
+                <wp:simplePos x="0" y="0"/>
+                <wp:positionH relativeFrom="margin">
+                  <wp:align>right</wp:align>
+                </wp:positionH>
+                <wp:positionV relativeFrom="paragraph">
+                  <wp:posOffset>481451</wp:posOffset>
+                </wp:positionV>
+                <wp:extent cx="5760720" cy="635"/>
+                <wp:effectExtent l="0" t="0" r="0" b="0"/>
+                <wp:wrapThrough wrapText="bothSides">
+                  <wp:wrapPolygon edited="0">
+                    <wp:start x="0" y="0"/>
+                    <wp:lineTo x="0" y="20282"/>
+                    <wp:lineTo x="21500" y="20282"/>
+                    <wp:lineTo x="21500" y="0"/>
+                    <wp:lineTo x="0" y="0"/>
+                  </wp:wrapPolygon>
+                </wp:wrapThrough>
+                <wp:docPr id="3" name="Zone de texte 3"/>
+                <wp:cNvGraphicFramePr/>
+                <a:graphic xmlns:a="http://schemas.openxmlformats.org/drawingml/2006/main">
+                  <a:graphicData uri="http://schemas.microsoft.com/office/word/2010/wordprocessingShape">
+                    <wps:wsp>
+                      <wps:cNvSpPr txBox="1"/>
+                      <wps:spPr>
+                        <a:xfrm>
+                          <a:off x="0" y="0"/>
+                          <a:ext cx="5760720" cy="635"/>
+                        </a:xfrm>
+                        <a:prstGeom prst="rect">
+                          <a:avLst/>
+                        </a:prstGeom>
+                        <a:solidFill>
+                          <a:prstClr val="white"/>
+                        </a:solidFill>
+                        <a:ln>
+                          <a:noFill/>
+                        </a:ln>
+                      </wps:spPr>
+                      <wps:txbx>
+                        <w:txbxContent>
+                          <w:p>
+                            <w:pPr>
+                              <w:pStyle w:val="Lgende"/>
+                              <w:rPr>
+                                <w:noProof/>
+                              </w:rPr>
+                            </w:pPr>
+                            <w:r>
+                              <w:t xml:space="preserve">Figure </w:t>
+                            </w:r>
+                            <w:r>
+                              <w:t>1</w:t>
+                            </w:r>
+                            <w:r>
+                              <w:t xml:space="preserve"> :  Schéma explicatif de la comparaison des performances diagnostiques de la scintigraphie myocardique de perfusion</w:t>
+                            </w:r>
+                          </w:p>
+                        </w:txbxContent>
+                      </wps:txbx>
+                      <wps:bodyPr rot="0" spcFirstLastPara="0" vertOverflow="overflow" horzOverflow="overflow" vert="horz" wrap="square" lIns="0" tIns="0" rIns="0" bIns="0" numCol="1" spcCol="0" rtlCol="0" fromWordArt="0" anchor="t" anchorCtr="0" forceAA="0" compatLnSpc="1">
+                        <a:prstTxWarp prst="textNoShape">
+                          <a:avLst/>
+                        </a:prstTxWarp>
+                        <a:spAutoFit/>
+                      </wps:bodyPr>
+                    </wps:wsp>
+                  </a:graphicData>
+                </a:graphic>
+              </wp:anchor>
+            </w:drawing>
+          </mc:Choice>
+          <mc:Fallback>
+            <w:pict>
+              <v:shape w14:anchorId="32B00EB0" id="Zone de texte 3" o:spid="_x0000_s1037" type="#_x0000_t202" style="position:absolute;margin-left:402.4pt;margin-top:37.9pt;width:453.6pt;height:.05pt;z-index:251724800;visibility:visible;mso-wrap-style:square;mso-wrap-distance-left:9pt;mso-wrap-distance-top:0;mso-wrap-distance-right:9pt;mso-wrap-distance-bottom:0;mso-position-horizontal:right;mso-position-horizontal-relative:margin;mso-position-vertical:absolute;mso-position-vertical-relative:text;v-text-anchor:top" o:gfxdata="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" stroked="f">
+                <v:textbox style="mso-fit-shape-to-text:t" inset="0,0,0,0">
+                  <w:txbxContent>
+                    <w:p>
+                      <w:pPr>
+                        <w:pStyle w:val="Lgende"/>
+                        <w:rPr>
+                          <w:noProof/>
+                        </w:rPr>
+                      </w:pPr>
+                      <w:r>
+                        <w:t xml:space="preserve">Figure </w:t>
+                      </w:r>
+                      <w:r>
+                        <w:t>1</w:t>
+                      </w:r>
+                      <w:r>
+                        <w:t xml:space="preserve"> :  Schéma explicatif de la comparaison des performances diagnostiques de la scintigraphie myocardique de perfusion</w:t>
+                      </w:r>
+                    </w:p>
+                  </w:txbxContent>
+                </v:textbox>
+                <w10:wrap type="through" anchorx="margin"/>
+              </v:shape>
+            </w:pict>
+          </mc:Fallback>
+        </mc:AlternateContent>
+      </w:r>
+    </w:p>
+    <w:p>
+      <w:r>
+        <w:rPr>
+          <w:noProof/>
+          <w:lang w:eastAsia="fr-FR"/>
+        </w:rPr>
+        <w:lastRenderedPageBreak/>
+        <mc:AlternateContent>
+          <mc:Choice Requires="wps">
+            <w:drawing>
+              <wp:anchor distT="0" distB="0" distL="114300" distR="114300" simplePos="0" relativeHeight="251728896" behindDoc="0" locked="0" layoutInCell="1" allowOverlap="1" wp14:anchorId="66573057" wp14:editId="39E65CBC">
+                <wp:simplePos x="0" y="0"/>
+                <wp:positionH relativeFrom="margin">
+                  <wp:posOffset>15114</wp:posOffset>
+                </wp:positionH>
+                <wp:positionV relativeFrom="paragraph">
+                  <wp:posOffset>1368514</wp:posOffset>
+                </wp:positionV>
+                <wp:extent cx="5760720" cy="635"/>
+                <wp:effectExtent l="0" t="0" r="0" b="0"/>
+                <wp:wrapThrough wrapText="bothSides">
+                  <wp:wrapPolygon edited="0">
+                    <wp:start x="0" y="0"/>
+                    <wp:lineTo x="0" y="20057"/>
+                    <wp:lineTo x="21500" y="20057"/>
+                    <wp:lineTo x="21500" y="0"/>
+                    <wp:lineTo x="0" y="0"/>
+                  </wp:wrapPolygon>
+                </wp:wrapThrough>
+                <wp:docPr id="5" name="Zone de texte 5"/>
+                <wp:cNvGraphicFramePr/>
+                <a:graphic xmlns:a="http://schemas.openxmlformats.org/drawingml/2006/main">
+                  <a:graphicData uri="http://schemas.microsoft.com/office/word/2010/wordprocessingShape">
+                    <wps:wsp>
+                      <wps:cNvSpPr txBox="1"/>
+                      <wps:spPr>
+                        <a:xfrm>
+                          <a:off x="0" y="0"/>
+                          <a:ext cx="5760720" cy="635"/>
+                        </a:xfrm>
+                        <a:prstGeom prst="rect">
+                          <a:avLst/>
+                        </a:prstGeom>
+                        <a:solidFill>
+                          <a:prstClr val="white"/>
+                        </a:solidFill>
+                        <a:ln>
+                          <a:noFill/>
+                        </a:ln>
+                      </wps:spPr>
+                      <wps:txbx>
+                        <w:txbxContent>
+                          <w:p>
+                            <w:pPr>
+                              <w:pStyle w:val="Lgende"/>
+                              <w:rPr>
+                                <w:noProof/>
+                              </w:rPr>
+                            </w:pPr>
+                            <w:r>
+                              <w:t xml:space="preserve">Figure </w:t>
+                            </w:r>
+                            <w:r>
+                              <w:t>2</w:t>
+                            </w:r>
+                            <w:r>
+                              <w:t xml:space="preserve"> </w:t>
+                            </w:r>
+                            <w:r>
+                              <w:t>: Matrice de confusion</w:t>
+                            </w:r>
+                          </w:p>
+                        </w:txbxContent>
+                      </wps:txbx>
+                      <wps:bodyPr rot="0" spcFirstLastPara="0" vertOverflow="overflow" horzOverflow="overflow" vert="horz" wrap="square" lIns="0" tIns="0" rIns="0" bIns="0" numCol="1" spcCol="0" rtlCol="0" fromWordArt="0" anchor="t" anchorCtr="0" forceAA="0" compatLnSpc="1">
+                        <a:prstTxWarp prst="textNoShape">
+                          <a:avLst/>
+                        </a:prstTxWarp>
+                        <a:spAutoFit/>
+                      </wps:bodyPr>
+                    </wps:wsp>
+                  </a:graphicData>
+                </a:graphic>
+              </wp:anchor>
+            </w:drawing>
+          </mc:Choice>
+          <mc:Fallback>
+            <w:pict>
+              <v:shape w14:anchorId="66573057" id="Zone de texte 5" o:spid="_x0000_s1038" type="#_x0000_t202" style="position:absolute;margin-left:1.2pt;margin-top:107.75pt;width:453.6pt;height:.05pt;z-index:251728896;visibility:visible;mso-wrap-style:square;mso-wrap-distance-left:9pt;mso-wrap-distance-top:0;mso-wrap-distance-right:9pt;mso-wrap-distance-bottom:0;mso-position-horizontal:absolute;mso-position-horizontal-relative:margin;mso-position-vertical:absolute;mso-position-vertical-relative:text;v-text-anchor:top" o:gfxdata="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" stroked="f">
+                <v:textbox style="mso-fit-shape-to-text:t" inset="0,0,0,0">
+                  <w:txbxContent>
+                    <w:p>
+                      <w:pPr>
+                        <w:pStyle w:val="Lgende"/>
+                        <w:rPr>
+                          <w:noProof/>
+                        </w:rPr>
+                      </w:pPr>
+                      <w:r>
+                        <w:t xml:space="preserve">Figure </w:t>
+                      </w:r>
+                      <w:r>
+                        <w:t>2</w:t>
+                      </w:r>
+                      <w:r>
+                        <w:t xml:space="preserve"> </w:t>
+                      </w:r>
+                      <w:r>
+                        <w:t>: Matrice de confusion</w:t>
+                      </w:r>
+                    </w:p>
+                  </w:txbxContent>
+                </v:textbox>
+                <w10:wrap type="through" anchorx="margin"/>
+              </v:shape>
+            </w:pict>
+          </mc:Fallback>
+        </mc:AlternateContent>
+      </w:r>
+      <w:r>
+        <w:rPr>
+          <w:noProof/>
+          <w:lang w:eastAsia="fr-FR"/>
+        </w:rPr>
+        <w:drawing>
+          <wp:anchor distT="0" distB="0" distL="114300" distR="114300" simplePos="0" relativeHeight="251726848" behindDoc="0" locked="0" layoutInCell="1" allowOverlap="1" wp14:anchorId="0B8EB84B" wp14:editId="7D40DB60">
+            <wp:simplePos x="0" y="0"/>
+            <wp:positionH relativeFrom="margin">
+              <wp:posOffset>-113355</wp:posOffset>
+            </wp:positionH>
+            <wp:positionV relativeFrom="paragraph">
+              <wp:posOffset>551</wp:posOffset>
+            </wp:positionV>
+            <wp:extent cx="5760720" cy="1342390"/>
+            <wp:effectExtent l="0" t="0" r="0" b="0"/>
+            <wp:wrapThrough wrapText="bothSides">
+              <wp:wrapPolygon edited="0">
+                <wp:start x="0" y="0"/>
+                <wp:lineTo x="0" y="21150"/>
+                <wp:lineTo x="21500" y="21150"/>
+                <wp:lineTo x="21500" y="0"/>
+                <wp:lineTo x="0" y="0"/>
+              </wp:wrapPolygon>
+            </wp:wrapThrough>
+            <wp:docPr id="4" name="Image 4"/>
+            <wp:cNvGraphicFramePr>
+              <a:graphicFrameLocks xmlns:a="http://schemas.openxmlformats.org/drawingml/2006/main" noChangeAspect="1"/>
+            </wp:cNvGraphicFramePr>
+            <a:graphic xmlns:a="http://schemas.openxmlformats.org/drawingml/2006/main">
+              <a:graphicData uri="http://schemas.openxmlformats.org/drawingml/2006/picture">
+                <pic:pic xmlns:pic="http://schemas.openxmlformats.org/drawingml/2006/picture">
+                  <pic:nvPicPr>
+                    <pic:cNvPr id="1" name=""/>
+                    <pic:cNvPicPr/>
+                  </pic:nvPicPr>
+                  <pic:blipFill>
+                    <a:blip r:embed="rId8">
+                      <a:extLst>
+                        <a:ext uri="{28A0092B-C50C-407E-A947-70E740481C1C}">
+                          <a14:useLocalDpi xmlns:a14="http://schemas.microsoft.com/office/drawing/2010/main" val="0"/>
+                        </a:ext>
+                      </a:extLst>
+                    </a:blip>
+                    <a:stretch>
+                      <a:fillRect/>
+                    </a:stretch>
+                  </pic:blipFill>
+                  <pic:spPr>
+                    <a:xfrm>
+                      <a:off x="0" y="0"/>
+                      <a:ext cx="5760720" cy="1342390"/>
+                    </a:xfrm>
+                    <a:prstGeom prst="rect">
+                      <a:avLst/>
+                    </a:prstGeom>
+                  </pic:spPr>
+                </pic:pic>
+              </a:graphicData>
+            </a:graphic>
+            <wp14:sizeRelH relativeFrom="page">
+              <wp14:pctWidth>0</wp14:pctWidth>
+            </wp14:sizeRelH>
+            <wp14:sizeRelV relativeFrom="page">
+              <wp14:pctHeight>0</wp14:pctHeight>
+            </wp14:sizeRelV>
+          </wp:anchor>
+        </w:drawing>
+      </w:r>
+    </w:p>
+    <w:p/>
+    <w:p>
+      <w:r>
+        <w:t>Les patients prédits négatifs à la scintigraphie</w:t>
+      </w:r>
+      <w:r>
+        <w:t xml:space="preserve"> ne sont jamais envoyés en coronarographie. On ne </w:t>
+      </w:r>
+      <w:r>
+        <w:t xml:space="preserve">sait pas </w:t>
+      </w:r>
+      <w:proofErr w:type="gramStart"/>
+      <w:r>
+        <w:t>si ils</w:t>
+      </w:r>
+      <w:proofErr w:type="gramEnd"/>
+      <w:r>
+        <w:t xml:space="preserve"> sont vraiment négatifs.</w:t>
+      </w:r>
+    </w:p>
+    <w:p>
+      <w:r>
+        <w:t>Il faudrait donc extraire les caractéristiques des scintigraphies, et principalement l’état malade ou non du patient sur les coronarographies.</w:t>
+      </w:r>
+    </w:p>
+    <w:p>
+      <w:r>
+        <w:t>Notons que l’on peut déjà comparer les performances sur le jeu d’entrainement de 2019, à voir dans la partie exploration des données.</w:t>
+      </w:r>
+    </w:p>
+    <w:p/>
+    <w:p/>
+    <w:p/>
+    <w:p/>
+    <w:p/>
+    <w:p/>
+    <w:p/>
+    <w:p/>
+    <w:p>
+      <w:bookmarkStart w:id="3" w:name="_GoBack"/>
+      <w:bookmarkEnd w:id="3"/>
+      <w:r>
+        <w:t>On voudrait extraire les informations de plusieurs années de comptes rendus</w:t>
+      </w:r>
+      <w:r>
+        <w:t xml:space="preserve"> pour les analyser</w:t>
+      </w:r>
+      <w:r>
+        <w:t>.</w:t>
+      </w:r>
+    </w:p>
+    <w:p>
+      <w:r>
+        <w:t>Pour comparer les performances, on doit savoir si le patient est vraiment malade ou non, il faut donc aussi extraire la réalité terrain provenant des comptes rendus de coronarographie.</w:t>
+      </w:r>
+    </w:p>
+    <w:p>
+      <w:r>
+        <w:t>Notre but est principalement de développer un programme d’IA performant d’extraction de caractéristiques sur des comptes rendus de scintigraphies.</w:t>
+      </w:r>
+    </w:p>
+    <w:p/>
+    <w:p>
+      <w:r>
+        <w:t xml:space="preserve">On veut extraire des informations sur plusieurs années de comptes rendus, on a tout de même besoin de la réalité terrain issues des coronarographies (malade / non-malade) sur plusieurs années, pour comparer les </w:t>
+      </w:r>
+      <w:proofErr w:type="spellStart"/>
+      <w:proofErr w:type="gramStart"/>
+      <w:r>
+        <w:t>données.z</w:t>
+      </w:r>
+      <w:proofErr w:type="spellEnd"/>
+      <w:proofErr w:type="gramEnd"/>
+    </w:p>
+    <w:p/>
+    <w:p>
+      <w:r>
+        <w:rPr>
+          <w:noProof/>
+          <w:lang w:eastAsia="fr-FR"/>
+        </w:rPr>
+        <w:lastRenderedPageBreak/>
         <w:drawing>
           <wp:anchor distT="0" distB="0" distL="114300" distR="114300" simplePos="0" relativeHeight="251673600" behindDoc="0" locked="0" layoutInCell="1" allowOverlap="1" wp14:anchorId="06B5A7CE" wp14:editId="01F32E68">
             <wp:simplePos x="0" y="0"/>
@@ -1921,7 +4781,7 @@
                     <pic:cNvPicPr/>
                   </pic:nvPicPr>
                   <pic:blipFill>
-                    <a:blip r:embed="rId8">
+                    <a:blip r:embed="rId9">
                       <a:extLst>
                         <a:ext uri="{28A0092B-C50C-407E-A947-70E740481C1C}">
                           <a14:useLocalDpi xmlns:a14="http://schemas.microsoft.com/office/drawing/2010/main" val="0"/>
@@ -1993,7 +4853,7 @@
                     <pic:cNvPicPr/>
                   </pic:nvPicPr>
                   <pic:blipFill>
-                    <a:blip r:embed="rId9">
+                    <a:blip r:embed="rId10">
                       <a:extLst>
                         <a:ext uri="{28A0092B-C50C-407E-A947-70E740481C1C}">
                           <a14:useLocalDpi xmlns:a14="http://schemas.microsoft.com/office/drawing/2010/main" val="0"/>
@@ -2184,6 +5044,7 @@
       <w:r>
         <w:rPr>
           <w:noProof/>
+          <w:lang w:eastAsia="fr-FR"/>
         </w:rPr>
         <mc:AlternateContent>
           <mc:Choice Requires="wps">
@@ -2278,6 +5139,7 @@
       <w:r>
         <w:rPr>
           <w:noProof/>
+          <w:lang w:eastAsia="fr-FR"/>
         </w:rPr>
         <mc:AlternateContent>
           <mc:Choice Requires="wps">
@@ -2405,7 +5267,7 @@
                     <pic:cNvPicPr/>
                   </pic:nvPicPr>
                   <pic:blipFill>
-                    <a:blip r:embed="rId10" cstate="print">
+                    <a:blip r:embed="rId11" cstate="print">
                       <a:extLst>
                         <a:ext uri="{28A0092B-C50C-407E-A947-70E740481C1C}">
                           <a14:useLocalDpi xmlns:a14="http://schemas.microsoft.com/office/drawing/2010/main" val="0"/>
@@ -2447,6 +5309,7 @@
       <w:r>
         <w:rPr>
           <w:noProof/>
+          <w:lang w:eastAsia="fr-FR"/>
         </w:rPr>
         <mc:AlternateContent>
           <mc:Choice Requires="wps">
@@ -2597,14 +5460,27 @@
                             <w:r>
                               <w:t xml:space="preserve">Figure </w:t>
                             </w:r>
-                            <w:fldSimple w:instr=" SEQ Figure \* ARABIC ">
-                              <w:r>
-                                <w:rPr>
-                                  <w:noProof/>
-                                </w:rPr>
-                                <w:t>1</w:t>
-                              </w:r>
-                            </w:fldSimple>
+                            <w:r>
+                              <w:fldChar w:fldCharType="begin"/>
+                            </w:r>
+                            <w:r>
+                              <w:instrText xml:space="preserve"> SEQ Figure \* ARABIC </w:instrText>
+                            </w:r>
+                            <w:r>
+                              <w:fldChar w:fldCharType="separate"/>
+                            </w:r>
+                            <w:r>
+                              <w:rPr>
+                                <w:noProof/>
+                              </w:rPr>
+                              <w:t>1</w:t>
+                            </w:r>
+                            <w:r>
+                              <w:rPr>
+                                <w:noProof/>
+                              </w:rPr>
+                              <w:fldChar w:fldCharType="end"/>
+                            </w:r>
                             <w:r>
                               <w:t xml:space="preserve"> Processus de transformation des données</w:t>
                             </w:r>
@@ -2701,7 +5577,6 @@
       </w:pPr>
       <w:bookmarkStart w:id="4" w:name="_Toc154670493"/>
       <w:r>
-        <w:lastRenderedPageBreak/>
         <w:t xml:space="preserve">I.1. </w:t>
       </w:r>
       <w:r>
@@ -2727,6 +5602,7 @@
           <w:noProof/>
           <w:lang w:eastAsia="fr-FR"/>
         </w:rPr>
+        <w:lastRenderedPageBreak/>
         <w:drawing>
           <wp:anchor distT="0" distB="0" distL="114300" distR="114300" simplePos="0" relativeHeight="251661312" behindDoc="0" locked="0" layoutInCell="1" allowOverlap="1" wp14:anchorId="7ED9492C" wp14:editId="70D928B9">
             <wp:simplePos x="0" y="0"/>
@@ -2759,7 +5635,7 @@
                     <pic:cNvPicPr/>
                   </pic:nvPicPr>
                   <pic:blipFill>
-                    <a:blip r:embed="rId11">
+                    <a:blip r:embed="rId12">
                       <a:extLst>
                         <a:ext uri="{28A0092B-C50C-407E-A947-70E740481C1C}">
                           <a14:useLocalDpi xmlns:a14="http://schemas.microsoft.com/office/drawing/2010/main" val="0"/>
@@ -2853,14 +5729,27 @@
                             <w:r>
                               <w:t xml:space="preserve">Figure </w:t>
                             </w:r>
-                            <w:fldSimple w:instr=" SEQ Figure \* ARABIC ">
-                              <w:r>
-                                <w:rPr>
-                                  <w:noProof/>
-                                </w:rPr>
-                                <w:t>2</w:t>
-                              </w:r>
-                            </w:fldSimple>
+                            <w:r>
+                              <w:fldChar w:fldCharType="begin"/>
+                            </w:r>
+                            <w:r>
+                              <w:instrText xml:space="preserve"> SEQ Figure \* ARABIC </w:instrText>
+                            </w:r>
+                            <w:r>
+                              <w:fldChar w:fldCharType="separate"/>
+                            </w:r>
+                            <w:r>
+                              <w:rPr>
+                                <w:noProof/>
+                              </w:rPr>
+                              <w:t>2</w:t>
+                            </w:r>
+                            <w:r>
+                              <w:rPr>
+                                <w:noProof/>
+                              </w:rPr>
+                              <w:fldChar w:fldCharType="end"/>
+                            </w:r>
                             <w:r>
                               <w:t xml:space="preserve"> : </w:t>
                             </w:r>
@@ -2942,7 +5831,6 @@
     <w:p/>
     <w:p>
       <w:r>
-        <w:lastRenderedPageBreak/>
         <w:t xml:space="preserve">Obligations </w:t>
       </w:r>
       <w:r>
@@ -3009,6 +5897,7 @@
         <w:contextualSpacing w:val="0"/>
       </w:pPr>
       <w:r>
+        <w:lastRenderedPageBreak/>
         <w:t>Le projet doit-être enregistré sur le « </w:t>
       </w:r>
       <w:proofErr w:type="spellStart"/>
@@ -3132,7 +6021,6 @@
       </w:pPr>
       <w:bookmarkStart w:id="6" w:name="_Toc154670495"/>
       <w:r>
-        <w:lastRenderedPageBreak/>
         <w:t xml:space="preserve">I.3. </w:t>
       </w:r>
       <w:r>
@@ -3142,399 +6030,12 @@
     </w:p>
     <w:p/>
     <w:p/>
-    <w:p>
-      <w:r>
-        <w:rPr>
-          <w:noProof/>
-          <w:lang w:eastAsia="fr-FR"/>
-        </w:rPr>
-        <w:drawing>
-          <wp:anchor distT="0" distB="0" distL="114300" distR="114300" simplePos="0" relativeHeight="251662336" behindDoc="0" locked="0" layoutInCell="1" allowOverlap="1" wp14:anchorId="61F9D686" wp14:editId="48A7BBCE">
-            <wp:simplePos x="0" y="0"/>
-            <wp:positionH relativeFrom="margin">
-              <wp:posOffset>13960</wp:posOffset>
-            </wp:positionH>
-            <wp:positionV relativeFrom="paragraph">
-              <wp:posOffset>183680</wp:posOffset>
-            </wp:positionV>
-            <wp:extent cx="5817235" cy="3859530"/>
-            <wp:effectExtent l="0" t="0" r="0" b="7620"/>
-            <wp:wrapThrough wrapText="bothSides">
-              <wp:wrapPolygon edited="0">
-                <wp:start x="0" y="0"/>
-                <wp:lineTo x="0" y="21536"/>
-                <wp:lineTo x="21503" y="21536"/>
-                <wp:lineTo x="21503" y="0"/>
-                <wp:lineTo x="0" y="0"/>
-              </wp:wrapPolygon>
-            </wp:wrapThrough>
-            <wp:docPr id="2" name="Image 2"/>
-            <wp:cNvGraphicFramePr>
-              <a:graphicFrameLocks xmlns:a="http://schemas.openxmlformats.org/drawingml/2006/main" noChangeAspect="1"/>
-            </wp:cNvGraphicFramePr>
-            <a:graphic xmlns:a="http://schemas.openxmlformats.org/drawingml/2006/main">
-              <a:graphicData uri="http://schemas.openxmlformats.org/drawingml/2006/picture">
-                <pic:pic xmlns:pic="http://schemas.openxmlformats.org/drawingml/2006/picture">
-                  <pic:nvPicPr>
-                    <pic:cNvPr id="1" name=""/>
-                    <pic:cNvPicPr/>
-                  </pic:nvPicPr>
-                  <pic:blipFill>
-                    <a:blip r:embed="rId12">
-                      <a:extLst>
-                        <a:ext uri="{28A0092B-C50C-407E-A947-70E740481C1C}">
-                          <a14:useLocalDpi xmlns:a14="http://schemas.microsoft.com/office/drawing/2010/main" val="0"/>
-                        </a:ext>
-                      </a:extLst>
-                    </a:blip>
-                    <a:stretch>
-                      <a:fillRect/>
-                    </a:stretch>
-                  </pic:blipFill>
-                  <pic:spPr>
-                    <a:xfrm>
-                      <a:off x="0" y="0"/>
-                      <a:ext cx="5817235" cy="3859530"/>
-                    </a:xfrm>
-                    <a:prstGeom prst="rect">
-                      <a:avLst/>
-                    </a:prstGeom>
-                  </pic:spPr>
-                </pic:pic>
-              </a:graphicData>
-            </a:graphic>
-            <wp14:sizeRelH relativeFrom="page">
-              <wp14:pctWidth>0</wp14:pctWidth>
-            </wp14:sizeRelH>
-            <wp14:sizeRelV relativeFrom="page">
-              <wp14:pctHeight>0</wp14:pctHeight>
-            </wp14:sizeRelV>
-          </wp:anchor>
-        </w:drawing>
-      </w:r>
-    </w:p>
-    <w:p/>
-    <w:p>
-      <w:r>
-        <w:rPr>
-          <w:noProof/>
-          <w:lang w:eastAsia="fr-FR"/>
-        </w:rPr>
-        <mc:AlternateContent>
-          <mc:Choice Requires="wps">
-            <w:drawing>
-              <wp:anchor distT="0" distB="0" distL="114300" distR="114300" simplePos="0" relativeHeight="251664384" behindDoc="0" locked="0" layoutInCell="1" allowOverlap="1" wp14:anchorId="65DCA19B" wp14:editId="5C3093FE">
-                <wp:simplePos x="0" y="0"/>
-                <wp:positionH relativeFrom="margin">
-                  <wp:posOffset>41930</wp:posOffset>
-                </wp:positionH>
-                <wp:positionV relativeFrom="paragraph">
-                  <wp:posOffset>433472</wp:posOffset>
-                </wp:positionV>
-                <wp:extent cx="5760720" cy="635"/>
-                <wp:effectExtent l="0" t="0" r="0" b="0"/>
-                <wp:wrapThrough wrapText="bothSides">
-                  <wp:wrapPolygon edited="0">
-                    <wp:start x="0" y="0"/>
-                    <wp:lineTo x="0" y="20282"/>
-                    <wp:lineTo x="21500" y="20282"/>
-                    <wp:lineTo x="21500" y="0"/>
-                    <wp:lineTo x="0" y="0"/>
-                  </wp:wrapPolygon>
-                </wp:wrapThrough>
-                <wp:docPr id="3" name="Zone de texte 3"/>
-                <wp:cNvGraphicFramePr/>
-                <a:graphic xmlns:a="http://schemas.openxmlformats.org/drawingml/2006/main">
-                  <a:graphicData uri="http://schemas.microsoft.com/office/word/2010/wordprocessingShape">
-                    <wps:wsp>
-                      <wps:cNvSpPr txBox="1"/>
-                      <wps:spPr>
-                        <a:xfrm>
-                          <a:off x="0" y="0"/>
-                          <a:ext cx="5760720" cy="635"/>
-                        </a:xfrm>
-                        <a:prstGeom prst="rect">
-                          <a:avLst/>
-                        </a:prstGeom>
-                        <a:solidFill>
-                          <a:prstClr val="white"/>
-                        </a:solidFill>
-                        <a:ln>
-                          <a:noFill/>
-                        </a:ln>
-                      </wps:spPr>
-                      <wps:txbx>
-                        <w:txbxContent>
-                          <w:p>
-                            <w:pPr>
-                              <w:pStyle w:val="Lgende"/>
-                              <w:rPr>
-                                <w:noProof/>
-                              </w:rPr>
-                            </w:pPr>
-                            <w:r>
-                              <w:t xml:space="preserve">Figure </w:t>
-                            </w:r>
-                            <w:fldSimple w:instr=" SEQ Figure \* ARABIC ">
-                              <w:r>
-                                <w:rPr>
-                                  <w:noProof/>
-                                </w:rPr>
-                                <w:t>3</w:t>
-                              </w:r>
-                            </w:fldSimple>
-                            <w:r>
-                              <w:t xml:space="preserve"> :  Schéma explicatif de la comparaison des performances diagnostiques de la scintigraphie myocardique de perfusion</w:t>
-                            </w:r>
-                          </w:p>
-                        </w:txbxContent>
-                      </wps:txbx>
-                      <wps:bodyPr rot="0" spcFirstLastPara="0" vertOverflow="overflow" horzOverflow="overflow" vert="horz" wrap="square" lIns="0" tIns="0" rIns="0" bIns="0" numCol="1" spcCol="0" rtlCol="0" fromWordArt="0" anchor="t" anchorCtr="0" forceAA="0" compatLnSpc="1">
-                        <a:prstTxWarp prst="textNoShape">
-                          <a:avLst/>
-                        </a:prstTxWarp>
-                        <a:spAutoFit/>
-                      </wps:bodyPr>
-                    </wps:wsp>
-                  </a:graphicData>
-                </a:graphic>
-              </wp:anchor>
-            </w:drawing>
-          </mc:Choice>
-          <mc:Fallback>
-            <w:pict>
-              <v:shape w14:anchorId="65DCA19B" id="Zone de texte 3" o:spid="_x0000_s1031" type="#_x0000_t202" style="position:absolute;margin-left:3.3pt;margin-top:34.15pt;width:453.6pt;height:.05pt;z-index:251664384;visibility:visible;mso-wrap-style:square;mso-wrap-distance-left:9pt;mso-wrap-distance-top:0;mso-wrap-distance-right:9pt;mso-wrap-distance-bottom:0;mso-position-horizontal:absolute;mso-position-horizontal-relative:margin;mso-position-vertical:absolute;mso-position-vertical-relative:text;v-text-anchor:top" o:gfxdata="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" stroked="f">
-                <v:textbox style="mso-fit-shape-to-text:t" inset="0,0,0,0">
-                  <w:txbxContent>
-                    <w:p>
-                      <w:pPr>
-                        <w:pStyle w:val="Lgende"/>
-                        <w:rPr>
-                          <w:noProof/>
-                        </w:rPr>
-                      </w:pPr>
-                      <w:r>
-                        <w:t xml:space="preserve">Figure </w:t>
-                      </w:r>
-                      <w:fldSimple w:instr=" SEQ Figure \* ARABIC ">
-                        <w:r>
-                          <w:rPr>
-                            <w:noProof/>
-                          </w:rPr>
-                          <w:t>3</w:t>
-                        </w:r>
-                      </w:fldSimple>
-                      <w:r>
-                        <w:t xml:space="preserve"> :  Schéma explicatif de la comparaison des performances diagnostiques de la scintigraphie myocardique de perfusion</w:t>
-                      </w:r>
-                    </w:p>
-                  </w:txbxContent>
-                </v:textbox>
-                <w10:wrap type="through" anchorx="margin"/>
-              </v:shape>
-            </w:pict>
-          </mc:Fallback>
-        </mc:AlternateContent>
-      </w:r>
-    </w:p>
-    <w:p/>
-    <w:p/>
-    <w:p>
-      <w:r>
-        <w:rPr>
-          <w:noProof/>
-          <w:lang w:eastAsia="fr-FR"/>
-        </w:rPr>
-        <mc:AlternateContent>
-          <mc:Choice Requires="wps">
-            <w:drawing>
-              <wp:anchor distT="0" distB="0" distL="114300" distR="114300" simplePos="0" relativeHeight="251667456" behindDoc="0" locked="0" layoutInCell="1" allowOverlap="1" wp14:anchorId="4EAA6B90" wp14:editId="7AED498D">
-                <wp:simplePos x="0" y="0"/>
-                <wp:positionH relativeFrom="margin">
-                  <wp:posOffset>118677</wp:posOffset>
-                </wp:positionH>
-                <wp:positionV relativeFrom="paragraph">
-                  <wp:posOffset>1840371</wp:posOffset>
-                </wp:positionV>
-                <wp:extent cx="5760720" cy="635"/>
-                <wp:effectExtent l="0" t="0" r="0" b="0"/>
-                <wp:wrapThrough wrapText="bothSides">
-                  <wp:wrapPolygon edited="0">
-                    <wp:start x="0" y="0"/>
-                    <wp:lineTo x="0" y="20057"/>
-                    <wp:lineTo x="21500" y="20057"/>
-                    <wp:lineTo x="21500" y="0"/>
-                    <wp:lineTo x="0" y="0"/>
-                  </wp:wrapPolygon>
-                </wp:wrapThrough>
-                <wp:docPr id="5" name="Zone de texte 5"/>
-                <wp:cNvGraphicFramePr/>
-                <a:graphic xmlns:a="http://schemas.openxmlformats.org/drawingml/2006/main">
-                  <a:graphicData uri="http://schemas.microsoft.com/office/word/2010/wordprocessingShape">
-                    <wps:wsp>
-                      <wps:cNvSpPr txBox="1"/>
-                      <wps:spPr>
-                        <a:xfrm>
-                          <a:off x="0" y="0"/>
-                          <a:ext cx="5760720" cy="635"/>
-                        </a:xfrm>
-                        <a:prstGeom prst="rect">
-                          <a:avLst/>
-                        </a:prstGeom>
-                        <a:solidFill>
-                          <a:prstClr val="white"/>
-                        </a:solidFill>
-                        <a:ln>
-                          <a:noFill/>
-                        </a:ln>
-                      </wps:spPr>
-                      <wps:txbx>
-                        <w:txbxContent>
-                          <w:p>
-                            <w:pPr>
-                              <w:pStyle w:val="Lgende"/>
-                              <w:rPr>
-                                <w:noProof/>
-                              </w:rPr>
-                            </w:pPr>
-                            <w:r>
-                              <w:t xml:space="preserve">Figure 4 </w:t>
-                            </w:r>
-                            <w:r>
-                              <w:t>: Matrice de confusion</w:t>
-                            </w:r>
-                          </w:p>
-                        </w:txbxContent>
-                      </wps:txbx>
-                      <wps:bodyPr rot="0" spcFirstLastPara="0" vertOverflow="overflow" horzOverflow="overflow" vert="horz" wrap="square" lIns="0" tIns="0" rIns="0" bIns="0" numCol="1" spcCol="0" rtlCol="0" fromWordArt="0" anchor="t" anchorCtr="0" forceAA="0" compatLnSpc="1">
-                        <a:prstTxWarp prst="textNoShape">
-                          <a:avLst/>
-                        </a:prstTxWarp>
-                        <a:spAutoFit/>
-                      </wps:bodyPr>
-                    </wps:wsp>
-                  </a:graphicData>
-                </a:graphic>
-              </wp:anchor>
-            </w:drawing>
-          </mc:Choice>
-          <mc:Fallback>
-            <w:pict>
-              <v:shape w14:anchorId="4EAA6B90" id="Zone de texte 5" o:spid="_x0000_s1032" type="#_x0000_t202" style="position:absolute;margin-left:9.35pt;margin-top:144.9pt;width:453.6pt;height:.05pt;z-index:251667456;visibility:visible;mso-wrap-style:square;mso-wrap-distance-left:9pt;mso-wrap-distance-top:0;mso-wrap-distance-right:9pt;mso-wrap-distance-bottom:0;mso-position-horizontal:absolute;mso-position-horizontal-relative:margin;mso-position-vertical:absolute;mso-position-vertical-relative:text;v-text-anchor:top" o:gfxdata="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" stroked="f">
-                <v:textbox style="mso-fit-shape-to-text:t" inset="0,0,0,0">
-                  <w:txbxContent>
-                    <w:p>
-                      <w:pPr>
-                        <w:pStyle w:val="Lgende"/>
-                        <w:rPr>
-                          <w:noProof/>
-                        </w:rPr>
-                      </w:pPr>
-                      <w:r>
-                        <w:t xml:space="preserve">Figure 4 </w:t>
-                      </w:r>
-                      <w:r>
-                        <w:t>: Matrice de confusion</w:t>
-                      </w:r>
-                    </w:p>
-                  </w:txbxContent>
-                </v:textbox>
-                <w10:wrap type="through" anchorx="margin"/>
-              </v:shape>
-            </w:pict>
-          </mc:Fallback>
-        </mc:AlternateContent>
-      </w:r>
-      <w:r>
-        <w:rPr>
-          <w:noProof/>
-          <w:lang w:eastAsia="fr-FR"/>
-        </w:rPr>
-        <w:drawing>
-          <wp:anchor distT="0" distB="0" distL="114300" distR="114300" simplePos="0" relativeHeight="251665408" behindDoc="0" locked="0" layoutInCell="1" allowOverlap="1" wp14:anchorId="7C2BA90B" wp14:editId="320110E5">
-            <wp:simplePos x="0" y="0"/>
-            <wp:positionH relativeFrom="margin">
-              <wp:posOffset>-97155</wp:posOffset>
-            </wp:positionH>
-            <wp:positionV relativeFrom="paragraph">
-              <wp:posOffset>370486</wp:posOffset>
-            </wp:positionV>
-            <wp:extent cx="5760720" cy="1342390"/>
-            <wp:effectExtent l="0" t="0" r="0" b="0"/>
-            <wp:wrapThrough wrapText="bothSides">
-              <wp:wrapPolygon edited="0">
-                <wp:start x="0" y="0"/>
-                <wp:lineTo x="0" y="21150"/>
-                <wp:lineTo x="21500" y="21150"/>
-                <wp:lineTo x="21500" y="0"/>
-                <wp:lineTo x="0" y="0"/>
-              </wp:wrapPolygon>
-            </wp:wrapThrough>
-            <wp:docPr id="4" name="Image 4"/>
-            <wp:cNvGraphicFramePr>
-              <a:graphicFrameLocks xmlns:a="http://schemas.openxmlformats.org/drawingml/2006/main" noChangeAspect="1"/>
-            </wp:cNvGraphicFramePr>
-            <a:graphic xmlns:a="http://schemas.openxmlformats.org/drawingml/2006/main">
-              <a:graphicData uri="http://schemas.openxmlformats.org/drawingml/2006/picture">
-                <pic:pic xmlns:pic="http://schemas.openxmlformats.org/drawingml/2006/picture">
-                  <pic:nvPicPr>
-                    <pic:cNvPr id="1" name=""/>
-                    <pic:cNvPicPr/>
-                  </pic:nvPicPr>
-                  <pic:blipFill>
-                    <a:blip r:embed="rId13">
-                      <a:extLst>
-                        <a:ext uri="{28A0092B-C50C-407E-A947-70E740481C1C}">
-                          <a14:useLocalDpi xmlns:a14="http://schemas.microsoft.com/office/drawing/2010/main" val="0"/>
-                        </a:ext>
-                      </a:extLst>
-                    </a:blip>
-                    <a:stretch>
-                      <a:fillRect/>
-                    </a:stretch>
-                  </pic:blipFill>
-                  <pic:spPr>
-                    <a:xfrm>
-                      <a:off x="0" y="0"/>
-                      <a:ext cx="5760720" cy="1342390"/>
-                    </a:xfrm>
-                    <a:prstGeom prst="rect">
-                      <a:avLst/>
-                    </a:prstGeom>
-                  </pic:spPr>
-                </pic:pic>
-              </a:graphicData>
-            </a:graphic>
-            <wp14:sizeRelH relativeFrom="page">
-              <wp14:pctWidth>0</wp14:pctWidth>
-            </wp14:sizeRelH>
-            <wp14:sizeRelV relativeFrom="page">
-              <wp14:pctHeight>0</wp14:pctHeight>
-            </wp14:sizeRelV>
-          </wp:anchor>
-        </w:drawing>
-      </w:r>
-    </w:p>
-    <w:p>
-      <w:r>
-        <w:lastRenderedPageBreak/>
-        <w:t>Comme nous le voyons sur la figure 3, la coronarographie est le « gold standard » : c’</w:t>
-      </w:r>
-      <w:r>
-        <w:t>est par convention l’examen qui vérifie la présence de la maladie chez le patient.</w:t>
-      </w:r>
-    </w:p>
-    <w:p>
-      <w:r>
-        <w:t>Les patients prédits négatifs (à la scintigraphie) ne sont jamais envoyés en coronarographie</w:t>
-      </w:r>
-      <w:r>
-        <w:t xml:space="preserve">. </w:t>
-      </w:r>
-      <w:r>
-        <w:t>On ne peut pas savoir si on a fait une erreur de prédiction dans ce cas-ci.</w:t>
-      </w:r>
-    </w:p>
+    <w:p/>
+    <w:p/>
+    <w:p/>
+    <w:p/>
+    <w:p/>
+    <w:p/>
     <w:p/>
     <w:p/>
     <w:p>
@@ -3591,7 +6092,7 @@
                     </pic:cNvPicPr>
                   </pic:nvPicPr>
                   <pic:blipFill>
-                    <a:blip r:embed="rId14">
+                    <a:blip r:embed="rId13">
                       <a:extLst>
                         <a:ext uri="{28A0092B-C50C-407E-A947-70E740481C1C}">
                           <a14:useLocalDpi xmlns:a14="http://schemas.microsoft.com/office/drawing/2010/main" val="0"/>
@@ -3724,6 +6225,7 @@
           <w:noProof/>
           <w:lang w:eastAsia="fr-FR"/>
         </w:rPr>
+        <w:lastRenderedPageBreak/>
         <mc:AlternateContent>
           <mc:Choice Requires="wps">
             <w:drawing>
@@ -3779,14 +6281,27 @@
                             <w:r>
                               <w:t xml:space="preserve">Figure </w:t>
                             </w:r>
-                            <w:fldSimple w:instr=" SEQ Figure \* ARABIC ">
-                              <w:r>
-                                <w:rPr>
-                                  <w:noProof/>
-                                </w:rPr>
-                                <w:t>4</w:t>
-                              </w:r>
-                            </w:fldSimple>
+                            <w:r>
+                              <w:fldChar w:fldCharType="begin"/>
+                            </w:r>
+                            <w:r>
+                              <w:instrText xml:space="preserve"> SEQ Figure \* ARABIC </w:instrText>
+                            </w:r>
+                            <w:r>
+                              <w:fldChar w:fldCharType="separate"/>
+                            </w:r>
+                            <w:r>
+                              <w:rPr>
+                                <w:noProof/>
+                              </w:rPr>
+                              <w:t>4</w:t>
+                            </w:r>
+                            <w:r>
+                              <w:rPr>
+                                <w:noProof/>
+                              </w:rPr>
+                              <w:fldChar w:fldCharType="end"/>
+                            </w:r>
                             <w:r>
                               <w:t xml:space="preserve"> : Diagramme de Gantt du projet</w:t>
                             </w:r>
@@ -3857,7 +6372,6 @@
         <w:rPr>
           <w:color w:val="FF0000"/>
         </w:rPr>
-        <w:lastRenderedPageBreak/>
         <w:t>II</w:t>
       </w:r>
       <w:r>
@@ -3952,6 +6466,7 @@
           <w:id w:val="-1512065689"/>
           <w:citation/>
         </w:sdtPr>
+        <w:sdtEndPr/>
         <w:sdtContent>
           <w:r>
             <w:fldChar w:fldCharType="begin"/>
@@ -4041,7 +6556,6 @@
         <w:rPr>
           <w:color w:val="FF0000"/>
         </w:rPr>
-        <w:lastRenderedPageBreak/>
         <w:t xml:space="preserve">III. </w:t>
       </w:r>
       <w:r>
@@ -4215,14 +6729,27 @@
                             <w:r>
                               <w:t xml:space="preserve">Figure </w:t>
                             </w:r>
-                            <w:fldSimple w:instr=" SEQ Figure \* ARABIC ">
-                              <w:r>
-                                <w:rPr>
-                                  <w:noProof/>
-                                </w:rPr>
-                                <w:t>5</w:t>
-                              </w:r>
-                            </w:fldSimple>
+                            <w:r>
+                              <w:fldChar w:fldCharType="begin"/>
+                            </w:r>
+                            <w:r>
+                              <w:instrText xml:space="preserve"> SEQ Figure \* ARABIC </w:instrText>
+                            </w:r>
+                            <w:r>
+                              <w:fldChar w:fldCharType="separate"/>
+                            </w:r>
+                            <w:r>
+                              <w:rPr>
+                                <w:noProof/>
+                              </w:rPr>
+                              <w:t>5</w:t>
+                            </w:r>
+                            <w:r>
+                              <w:rPr>
+                                <w:noProof/>
+                              </w:rPr>
+                              <w:fldChar w:fldCharType="end"/>
+                            </w:r>
                             <w:r>
                               <w:t xml:space="preserve"> : Fraction du jeu d'entrainement des scintigraphies</w:t>
                             </w:r>
@@ -4310,7 +6837,7 @@
                     <pic:cNvPicPr/>
                   </pic:nvPicPr>
                   <pic:blipFill>
-                    <a:blip r:embed="rId15" cstate="print">
+                    <a:blip r:embed="rId14" cstate="print">
                       <a:extLst>
                         <a:ext uri="{28A0092B-C50C-407E-A947-70E740481C1C}">
                           <a14:useLocalDpi xmlns:a14="http://schemas.microsoft.com/office/drawing/2010/main" val="0"/>
@@ -4494,7 +7021,7 @@
                     <pic:cNvPicPr/>
                   </pic:nvPicPr>
                   <pic:blipFill>
-                    <a:blip r:embed="rId16">
+                    <a:blip r:embed="rId15">
                       <a:extLst>
                         <a:ext uri="{28A0092B-C50C-407E-A947-70E740481C1C}">
                           <a14:useLocalDpi xmlns:a14="http://schemas.microsoft.com/office/drawing/2010/main" val="0"/>
@@ -4593,14 +7120,27 @@
                             <w:r>
                               <w:t xml:space="preserve">Figure </w:t>
                             </w:r>
-                            <w:fldSimple w:instr=" SEQ Figure \* ARABIC ">
-                              <w:r>
-                                <w:rPr>
-                                  <w:noProof/>
-                                </w:rPr>
-                                <w:t>6</w:t>
-                              </w:r>
-                            </w:fldSimple>
+                            <w:r>
+                              <w:fldChar w:fldCharType="begin"/>
+                            </w:r>
+                            <w:r>
+                              <w:instrText xml:space="preserve"> SEQ Figure \* ARABIC </w:instrText>
+                            </w:r>
+                            <w:r>
+                              <w:fldChar w:fldCharType="separate"/>
+                            </w:r>
+                            <w:r>
+                              <w:rPr>
+                                <w:noProof/>
+                              </w:rPr>
+                              <w:t>6</w:t>
+                            </w:r>
+                            <w:r>
+                              <w:rPr>
+                                <w:noProof/>
+                              </w:rPr>
+                              <w:fldChar w:fldCharType="end"/>
+                            </w:r>
                             <w:r>
                               <w:t xml:space="preserve"> : Fraction </w:t>
                             </w:r>
@@ -5126,7 +7666,7 @@
                     <pic:cNvPicPr/>
                   </pic:nvPicPr>
                   <pic:blipFill>
-                    <a:blip r:embed="rId17" cstate="print">
+                    <a:blip r:embed="rId16" cstate="print">
                       <a:extLst>
                         <a:ext uri="{28A0092B-C50C-407E-A947-70E740481C1C}">
                           <a14:useLocalDpi xmlns:a14="http://schemas.microsoft.com/office/drawing/2010/main" val="0"/>
@@ -5687,14 +8227,27 @@
                             <w:r>
                               <w:t xml:space="preserve">Figure </w:t>
                             </w:r>
-                            <w:fldSimple w:instr=" SEQ Figure \* ARABIC ">
-                              <w:r>
-                                <w:rPr>
-                                  <w:noProof/>
-                                </w:rPr>
-                                <w:t>7</w:t>
-                              </w:r>
-                            </w:fldSimple>
+                            <w:r>
+                              <w:fldChar w:fldCharType="begin"/>
+                            </w:r>
+                            <w:r>
+                              <w:instrText xml:space="preserve"> SEQ Figure \* ARABIC </w:instrText>
+                            </w:r>
+                            <w:r>
+                              <w:fldChar w:fldCharType="separate"/>
+                            </w:r>
+                            <w:r>
+                              <w:rPr>
+                                <w:noProof/>
+                              </w:rPr>
+                              <w:t>7</w:t>
+                            </w:r>
+                            <w:r>
+                              <w:rPr>
+                                <w:noProof/>
+                              </w:rPr>
+                              <w:fldChar w:fldCharType="end"/>
+                            </w:r>
                             <w:r>
                               <w:t xml:space="preserve"> : Choix technique</w:t>
                             </w:r>
@@ -5785,7 +8338,7 @@
                     <pic:cNvPicPr/>
                   </pic:nvPicPr>
                   <pic:blipFill>
-                    <a:blip r:embed="rId18" cstate="print">
+                    <a:blip r:embed="rId17" cstate="print">
                       <a:extLst>
                         <a:ext uri="{28A0092B-C50C-407E-A947-70E740481C1C}">
                           <a14:useLocalDpi xmlns:a14="http://schemas.microsoft.com/office/drawing/2010/main" val="0"/>
@@ -5999,6 +8552,7 @@
       <w:r>
         <w:rPr>
           <w:noProof/>
+          <w:lang w:eastAsia="fr-FR"/>
         </w:rPr>
         <mc:AlternateContent>
           <mc:Choice Requires="wps">
@@ -6054,14 +8608,27 @@
                             <w:r>
                               <w:t xml:space="preserve">Figure </w:t>
                             </w:r>
-                            <w:fldSimple w:instr=" SEQ Figure \* ARABIC ">
-                              <w:r>
-                                <w:rPr>
-                                  <w:noProof/>
-                                </w:rPr>
-                                <w:t>8</w:t>
-                              </w:r>
-                            </w:fldSimple>
+                            <w:r>
+                              <w:fldChar w:fldCharType="begin"/>
+                            </w:r>
+                            <w:r>
+                              <w:instrText xml:space="preserve"> SEQ Figure \* ARABIC </w:instrText>
+                            </w:r>
+                            <w:r>
+                              <w:fldChar w:fldCharType="separate"/>
+                            </w:r>
+                            <w:r>
+                              <w:rPr>
+                                <w:noProof/>
+                              </w:rPr>
+                              <w:t>8</w:t>
+                            </w:r>
+                            <w:r>
+                              <w:rPr>
+                                <w:noProof/>
+                              </w:rPr>
+                              <w:fldChar w:fldCharType="end"/>
+                            </w:r>
                             <w:r>
                               <w:t xml:space="preserve"> : </w:t>
                             </w:r>
@@ -6158,7 +8725,7 @@
                     <pic:cNvPicPr/>
                   </pic:nvPicPr>
                   <pic:blipFill>
-                    <a:blip r:embed="rId19">
+                    <a:blip r:embed="rId18">
                       <a:extLst>
                         <a:ext uri="{28A0092B-C50C-407E-A947-70E740481C1C}">
                           <a14:useLocalDpi xmlns:a14="http://schemas.microsoft.com/office/drawing/2010/main" val="0"/>
@@ -6480,34 +9047,7 @@
         <w:t>Date</w:t>
       </w:r>
       <w:r>
-        <w:t xml:space="preserve"> examen, délai entre </w:t>
-      </w:r>
-      <w:proofErr w:type="spellStart"/>
-      <w:r>
-        <w:t>coro</w:t>
-      </w:r>
-      <w:proofErr w:type="spellEnd"/>
-      <w:r>
-        <w:t xml:space="preserve"> et </w:t>
-      </w:r>
-      <w:proofErr w:type="spellStart"/>
-      <w:r>
-        <w:t>scinti</w:t>
-      </w:r>
-      <w:proofErr w:type="spellEnd"/>
-      <w:r>
-        <w:t xml:space="preserve"> normal ? (</w:t>
-      </w:r>
-      <w:proofErr w:type="gramStart"/>
-      <w:r>
-        <w:t>certaines</w:t>
-      </w:r>
-      <w:proofErr w:type="gramEnd"/>
-      <w:r>
-        <w:t xml:space="preserve"> coronarographies sont anciennes)</w:t>
-      </w:r>
-      <w:r>
-        <w:t>, origine (CHU / Saint-Martin)</w:t>
+        <w:t xml:space="preserve"> examen</w:t>
       </w:r>
     </w:p>
     <w:p>
@@ -6519,7 +9059,37 @@
         </w:numPr>
       </w:pPr>
       <w:r>
-        <w:t>Raison venue patient</w:t>
+        <w:t xml:space="preserve">Le </w:t>
+      </w:r>
+      <w:r>
+        <w:t>délai entre</w:t>
+      </w:r>
+      <w:r>
+        <w:t xml:space="preserve"> la</w:t>
+      </w:r>
+      <w:r>
+        <w:t xml:space="preserve"> coro</w:t>
+      </w:r>
+      <w:r>
+        <w:t>narographie</w:t>
+      </w:r>
+      <w:r>
+        <w:t xml:space="preserve"> et</w:t>
+      </w:r>
+      <w:r>
+        <w:t xml:space="preserve"> la</w:t>
+      </w:r>
+      <w:r>
+        <w:t xml:space="preserve"> scinti</w:t>
+      </w:r>
+      <w:r>
+        <w:t>graphie est-il normal</w:t>
+      </w:r>
+      <w:r>
+        <w:t xml:space="preserve"> (certaines coronarographies sont anciennes)</w:t>
+      </w:r>
+      <w:r>
+        <w:t> ?</w:t>
       </w:r>
     </w:p>
     <w:p>
@@ -6531,24 +9101,16 @@
         </w:numPr>
       </w:pPr>
       <w:r>
-        <w:t xml:space="preserve">Antécédents </w:t>
-      </w:r>
-      <w:r>
-        <w:t xml:space="preserve">d’interventions </w:t>
-      </w:r>
-      <w:r>
-        <w:t>cardiaques</w:t>
-      </w:r>
-      <w:r>
-        <w:t xml:space="preserve"> (</w:t>
-      </w:r>
-      <w:proofErr w:type="spellStart"/>
-      <w:r>
-        <w:t>stents</w:t>
-      </w:r>
-      <w:proofErr w:type="spellEnd"/>
-      <w:r>
-        <w:t xml:space="preserve"> / pontages)</w:t>
+        <w:t>O</w:t>
+      </w:r>
+      <w:r>
+        <w:t xml:space="preserve">rigine </w:t>
+      </w:r>
+      <w:r>
+        <w:t xml:space="preserve">de l’examen </w:t>
+      </w:r>
+      <w:r>
+        <w:t>(CHU / Saint-Martin)</w:t>
       </w:r>
     </w:p>
     <w:p>
@@ -6560,10 +9122,15 @@
         </w:numPr>
       </w:pPr>
       <w:r>
-        <w:t>Symptômes</w:t>
-      </w:r>
-      <w:r>
-        <w:t xml:space="preserve"> (douleur)</w:t>
+        <w:t>Antécédents d’interventions cardiaques (</w:t>
+      </w:r>
+      <w:proofErr w:type="spellStart"/>
+      <w:r>
+        <w:t>stents</w:t>
+      </w:r>
+      <w:proofErr w:type="spellEnd"/>
+      <w:r>
+        <w:t xml:space="preserve"> / pontages)</w:t>
       </w:r>
     </w:p>
     <w:p>
@@ -6575,10 +9142,18 @@
         </w:numPr>
       </w:pPr>
       <w:r>
-        <w:t>Facteurs de risque</w:t>
-      </w:r>
-      <w:r>
-        <w:t xml:space="preserve"> (diabète)</w:t>
+        <w:t>Contrôles</w:t>
+      </w:r>
+      <w:r>
+        <w:t xml:space="preserve"> d’interventions cardiaques (</w:t>
+      </w:r>
+      <w:proofErr w:type="spellStart"/>
+      <w:r>
+        <w:t>stents</w:t>
+      </w:r>
+      <w:proofErr w:type="spellEnd"/>
+      <w:r>
+        <w:t xml:space="preserve"> / pontages)</w:t>
       </w:r>
     </w:p>
     <w:p>
@@ -6590,7 +9165,7 @@
         </w:numPr>
       </w:pPr>
       <w:r>
-        <w:t>Données cliniques (sidération myocardique, positivité électrique)</w:t>
+        <w:t>Artères et leur taux d’occlusion</w:t>
       </w:r>
     </w:p>
     <w:p>
@@ -6602,29 +9177,32 @@
         </w:numPr>
       </w:pPr>
       <w:r>
-        <w:t>Résultats (localisation ischémies / infarctus</w:t>
-      </w:r>
-      <w:r>
-        <w:t xml:space="preserve">, normalité des volumes, nombre de troncs </w:t>
-      </w:r>
-      <w:proofErr w:type="spellStart"/>
-      <w:r>
-        <w:t>présentants</w:t>
-      </w:r>
-      <w:proofErr w:type="spellEnd"/>
-      <w:r>
-        <w:t xml:space="preserve"> une lésion significative, pourcentage d’attente de chaque artères principales, traitement, contrôle de </w:t>
-      </w:r>
-      <w:proofErr w:type="spellStart"/>
-      <w:r>
-        <w:t>stent</w:t>
-      </w:r>
-      <w:proofErr w:type="spellEnd"/>
-      <w:r>
-        <w:t xml:space="preserve"> / pontages</w:t>
-      </w:r>
-    </w:p>
-    <w:p>
+        <w:t>Nombre de troncs significativement touchés</w:t>
+      </w:r>
+    </w:p>
+    <w:p>
+      <w:pPr>
+        <w:pStyle w:val="Paragraphedeliste"/>
+        <w:numPr>
+          <w:ilvl w:val="0"/>
+          <w:numId w:val="5"/>
+        </w:numPr>
+      </w:pPr>
+      <w:r>
+        <w:t>Traitement proposé à la suite de l’opération</w:t>
+      </w:r>
+    </w:p>
+    <w:p>
+      <w:pPr>
+        <w:pStyle w:val="Paragraphedeliste"/>
+        <w:numPr>
+          <w:ilvl w:val="0"/>
+          <w:numId w:val="5"/>
+        </w:numPr>
+      </w:pPr>
+      <w:r>
+        <w:t>Une colonne finale qu’on peut créer à partir des autres : malade / non malade.</w:t>
+      </w:r>
       <w:r>
         <w:br w:type="page"/>
       </w:r>
@@ -7305,6 +9883,7 @@
           <w:docPartUnique/>
         </w:docPartObj>
       </w:sdtPr>
+      <w:sdtEndPr/>
       <w:sdtContent>
         <w:p>
           <w:pPr>
@@ -7326,6 +9905,7 @@
             <w:id w:val="-573587230"/>
             <w:bibliography/>
           </w:sdtPr>
+          <w:sdtEndPr/>
           <w:sdtContent>
             <w:p>
               <w:pPr>
@@ -7403,7 +9983,7 @@
       </w:pPr>
     </w:p>
     <w:sectPr>
-      <w:footerReference w:type="default" r:id="rId20"/>
+      <w:footerReference w:type="default" r:id="rId19"/>
       <w:pgSz w:w="11906" w:h="16838"/>
       <w:pgMar w:top="1417" w:right="1417" w:bottom="1417" w:left="1417" w:header="708" w:footer="708" w:gutter="0"/>
       <w:cols w:space="708"/>
@@ -7449,6 +10029,7 @@
         <w:docPartUnique/>
       </w:docPartObj>
     </w:sdtPr>
+    <w:sdtEndPr/>
     <w:sdtContent>
       <w:p>
         <w:pPr>
@@ -7468,7 +10049,7 @@
           <w:rPr>
             <w:noProof/>
           </w:rPr>
-          <w:t>2</w:t>
+          <w:t>20</w:t>
         </w:r>
         <w:r>
           <w:fldChar w:fldCharType="end"/>
@@ -9282,7 +11863,7 @@
 </file>
 
 <file path=customXml/itemProps1.xml><?xml version="1.0" encoding="utf-8"?>
-<ds:datastoreItem xmlns:ds="http://schemas.openxmlformats.org/officeDocument/2006/customXml" ds:itemID="{665B108A-1333-484E-BC5D-FAECDE8C3C21}">
+<ds:datastoreItem xmlns:ds="http://schemas.openxmlformats.org/officeDocument/2006/customXml" ds:itemID="{312C468E-380F-4F65-81A2-BF9B549AA244}">
   <ds:schemaRefs>
     <ds:schemaRef ds:uri="http://schemas.openxmlformats.org/officeDocument/2006/bibliography"/>
   </ds:schemaRefs>

</xml_diff>